<commit_message>
Ajout de nouvelles informations dans le cahier de charges
</commit_message>
<xml_diff>
--- a/deliverables/requirements/src/CahierDeCharges.docx
+++ b/deliverables/requirements/src/CahierDeCharges.docx
@@ -161,6 +161,7 @@
             <w:dataBinding w:prefixMappings="xmlns:ns0='http://purl.org/dc/elements/1.1/' xmlns:ns1='http://schemas.openxmlformats.org/package/2006/metadata/core-properties' " w:xpath="/ns1:coreProperties[1]/ns0:subject[1]" w:storeItemID="{6C3C8BC8-F283-45AE-878A-BAB7291924A1}"/>
             <w:text/>
           </w:sdtPr>
+          <w:sdtEndPr/>
           <w:sdtContent>
             <w:p>
               <w:pPr>
@@ -200,7 +201,337 @@
             <mc:AlternateContent>
               <mc:Choice Requires="wps">
                 <w:drawing>
-                  <wp:anchor distT="0" distB="0" distL="114300" distR="114300" simplePos="0" relativeHeight="251659264" behindDoc="0" locked="0" layoutInCell="1" allowOverlap="1">
+                  <wp:anchor distT="0" distB="0" distL="114300" distR="114300" simplePos="0" relativeHeight="251661312" behindDoc="0" locked="0" layoutInCell="1" allowOverlap="1">
+                    <wp:simplePos x="0" y="0"/>
+                    <wp:positionH relativeFrom="column">
+                      <wp:posOffset>957</wp:posOffset>
+                    </wp:positionH>
+                    <wp:positionV relativeFrom="paragraph">
+                      <wp:posOffset>1047774</wp:posOffset>
+                    </wp:positionV>
+                    <wp:extent cx="5760720" cy="1506831"/>
+                    <wp:effectExtent l="0" t="0" r="0" b="0"/>
+                    <wp:wrapSquare wrapText="bothSides"/>
+                    <wp:docPr id="204" name="Zone de texte 204"/>
+                    <wp:cNvGraphicFramePr/>
+                    <a:graphic xmlns:a="http://schemas.openxmlformats.org/drawingml/2006/main">
+                      <a:graphicData uri="http://schemas.microsoft.com/office/word/2010/wordprocessingShape">
+                        <wps:wsp>
+                          <wps:cNvSpPr txBox="1"/>
+                          <wps:spPr>
+                            <a:xfrm>
+                              <a:off x="0" y="0"/>
+                              <a:ext cx="5760720" cy="1506831"/>
+                            </a:xfrm>
+                            <a:prstGeom prst="rect">
+                              <a:avLst/>
+                            </a:prstGeom>
+                            <a:solidFill>
+                              <a:schemeClr val="bg1"/>
+                            </a:solidFill>
+                            <a:ln w="6350">
+                              <a:noFill/>
+                            </a:ln>
+                            <a:effectLst/>
+                          </wps:spPr>
+                          <wps:style>
+                            <a:lnRef idx="0">
+                              <a:schemeClr val="accent1"/>
+                            </a:lnRef>
+                            <a:fillRef idx="0">
+                              <a:schemeClr val="accent1"/>
+                            </a:fillRef>
+                            <a:effectRef idx="0">
+                              <a:schemeClr val="accent1"/>
+                            </a:effectRef>
+                            <a:fontRef idx="minor">
+                              <a:schemeClr val="dk1"/>
+                            </a:fontRef>
+                          </wps:style>
+                          <wps:txbx>
+                            <w:txbxContent>
+                              <w:p>
+                                <w:pPr>
+                                  <w:pStyle w:val="Sansinterligne"/>
+                                  <w:jc w:val="center"/>
+                                  <w:rPr>
+                                    <w:rFonts w:asciiTheme="majorHAnsi" w:eastAsiaTheme="majorEastAsia" w:hAnsiTheme="majorHAnsi" w:cstheme="majorBidi"/>
+                                    <w:smallCaps/>
+                                    <w:color w:val="5B9BD5" w:themeColor="accent1"/>
+                                    <w:sz w:val="40"/>
+                                    <w:szCs w:val="40"/>
+                                  </w:rPr>
+                                </w:pPr>
+                                <w:r>
+                                  <w:rPr>
+                                    <w:rFonts w:asciiTheme="majorHAnsi" w:eastAsiaTheme="majorEastAsia" w:hAnsiTheme="majorHAnsi" w:cstheme="majorBidi"/>
+                                    <w:smallCaps/>
+                                    <w:color w:val="5B9BD5" w:themeColor="accent1"/>
+                                    <w:sz w:val="40"/>
+                                    <w:szCs w:val="40"/>
+                                  </w:rPr>
+                                  <w:t>Par</w:t>
+                                </w:r>
+                              </w:p>
+                              <w:p>
+                                <w:pPr>
+                                  <w:pStyle w:val="Sansinterligne"/>
+                                  <w:jc w:val="center"/>
+                                  <w:rPr>
+                                    <w:rFonts w:asciiTheme="majorHAnsi" w:eastAsiaTheme="majorEastAsia" w:hAnsiTheme="majorHAnsi" w:cstheme="majorBidi"/>
+                                    <w:smallCaps/>
+                                    <w:color w:val="5B9BD5" w:themeColor="accent1"/>
+                                    <w:sz w:val="40"/>
+                                    <w:szCs w:val="40"/>
+                                  </w:rPr>
+                                </w:pPr>
+                                <w:r>
+                                  <w:rPr>
+                                    <w:rFonts w:asciiTheme="majorHAnsi" w:eastAsiaTheme="majorEastAsia" w:hAnsiTheme="majorHAnsi" w:cstheme="majorBidi"/>
+                                    <w:smallCaps/>
+                                    <w:color w:val="5B9BD5" w:themeColor="accent1"/>
+                                    <w:sz w:val="40"/>
+                                    <w:szCs w:val="40"/>
+                                  </w:rPr>
+                                  <w:t xml:space="preserve">Henoc Christian </w:t>
+                                </w:r>
+                                <w:proofErr w:type="spellStart"/>
+                                <w:r>
+                                  <w:rPr>
+                                    <w:rFonts w:asciiTheme="majorHAnsi" w:eastAsiaTheme="majorEastAsia" w:hAnsiTheme="majorHAnsi" w:cstheme="majorBidi"/>
+                                    <w:smallCaps/>
+                                    <w:color w:val="5B9BD5" w:themeColor="accent1"/>
+                                    <w:sz w:val="40"/>
+                                    <w:szCs w:val="40"/>
+                                  </w:rPr>
+                                  <w:t>Khouilla</w:t>
+                                </w:r>
+                                <w:proofErr w:type="spellEnd"/>
+                              </w:p>
+                              <w:p>
+                                <w:pPr>
+                                  <w:pStyle w:val="Sansinterligne"/>
+                                  <w:jc w:val="center"/>
+                                  <w:rPr>
+                                    <w:rFonts w:asciiTheme="majorHAnsi" w:eastAsiaTheme="majorEastAsia" w:hAnsiTheme="majorHAnsi" w:cstheme="majorBidi"/>
+                                    <w:smallCaps/>
+                                    <w:color w:val="5B9BD5" w:themeColor="accent1"/>
+                                    <w:sz w:val="40"/>
+                                    <w:szCs w:val="40"/>
+                                  </w:rPr>
+                                </w:pPr>
+                                <w:r>
+                                  <w:rPr>
+                                    <w:rFonts w:asciiTheme="majorHAnsi" w:eastAsiaTheme="majorEastAsia" w:hAnsiTheme="majorHAnsi" w:cstheme="majorBidi"/>
+                                    <w:smallCaps/>
+                                    <w:color w:val="5B9BD5" w:themeColor="accent1"/>
+                                    <w:sz w:val="40"/>
+                                    <w:szCs w:val="40"/>
+                                  </w:rPr>
+                                  <w:t xml:space="preserve">Louis Bertin </w:t>
+                                </w:r>
+                                <w:proofErr w:type="spellStart"/>
+                                <w:r>
+                                  <w:rPr>
+                                    <w:rFonts w:asciiTheme="majorHAnsi" w:eastAsiaTheme="majorEastAsia" w:hAnsiTheme="majorHAnsi" w:cstheme="majorBidi"/>
+                                    <w:smallCaps/>
+                                    <w:color w:val="5B9BD5" w:themeColor="accent1"/>
+                                    <w:sz w:val="40"/>
+                                    <w:szCs w:val="40"/>
+                                  </w:rPr>
+                                  <w:t>Ndjomo</w:t>
+                                </w:r>
+                                <w:proofErr w:type="spellEnd"/>
+                              </w:p>
+                              <w:p>
+                                <w:pPr>
+                                  <w:pStyle w:val="Sansinterligne"/>
+                                  <w:jc w:val="center"/>
+                                  <w:rPr>
+                                    <w:rFonts w:asciiTheme="majorHAnsi" w:eastAsiaTheme="majorEastAsia" w:hAnsiTheme="majorHAnsi" w:cstheme="majorBidi"/>
+                                    <w:smallCaps/>
+                                    <w:color w:val="5B9BD5" w:themeColor="accent1"/>
+                                    <w:sz w:val="40"/>
+                                    <w:szCs w:val="40"/>
+                                  </w:rPr>
+                                </w:pPr>
+                                <w:r>
+                                  <w:rPr>
+                                    <w:rFonts w:asciiTheme="majorHAnsi" w:eastAsiaTheme="majorEastAsia" w:hAnsiTheme="majorHAnsi" w:cstheme="majorBidi"/>
+                                    <w:smallCaps/>
+                                    <w:color w:val="5B9BD5" w:themeColor="accent1"/>
+                                    <w:sz w:val="40"/>
+                                    <w:szCs w:val="40"/>
+                                  </w:rPr>
+                                  <w:t xml:space="preserve">Mohamed </w:t>
+                                </w:r>
+                                <w:proofErr w:type="spellStart"/>
+                                <w:r>
+                                  <w:rPr>
+                                    <w:rFonts w:asciiTheme="majorHAnsi" w:eastAsiaTheme="majorEastAsia" w:hAnsiTheme="majorHAnsi" w:cstheme="majorBidi"/>
+                                    <w:smallCaps/>
+                                    <w:color w:val="5B9BD5" w:themeColor="accent1"/>
+                                    <w:sz w:val="40"/>
+                                    <w:szCs w:val="40"/>
+                                  </w:rPr>
+                                  <w:t>Salou</w:t>
+                                </w:r>
+                                <w:proofErr w:type="spellEnd"/>
+                                <w:r>
+                                  <w:rPr>
+                                    <w:rFonts w:asciiTheme="majorHAnsi" w:eastAsiaTheme="majorEastAsia" w:hAnsiTheme="majorHAnsi" w:cstheme="majorBidi"/>
+                                    <w:smallCaps/>
+                                    <w:color w:val="5B9BD5" w:themeColor="accent1"/>
+                                    <w:sz w:val="40"/>
+                                    <w:szCs w:val="40"/>
+                                  </w:rPr>
+                                  <w:t xml:space="preserve"> </w:t>
+                                </w:r>
+                                <w:proofErr w:type="spellStart"/>
+                                <w:r>
+                                  <w:rPr>
+                                    <w:rFonts w:asciiTheme="majorHAnsi" w:eastAsiaTheme="majorEastAsia" w:hAnsiTheme="majorHAnsi" w:cstheme="majorBidi"/>
+                                    <w:smallCaps/>
+                                    <w:color w:val="5B9BD5" w:themeColor="accent1"/>
+                                    <w:sz w:val="40"/>
+                                    <w:szCs w:val="40"/>
+                                  </w:rPr>
+                                  <w:t>Nabé</w:t>
+                                </w:r>
+                                <w:proofErr w:type="spellEnd"/>
+                              </w:p>
+                            </w:txbxContent>
+                          </wps:txbx>
+                          <wps:bodyPr rot="0" spcFirstLastPara="0" vertOverflow="overflow" horzOverflow="overflow" vert="horz" wrap="square" lIns="91440" tIns="91440" rIns="91440" bIns="91440" numCol="1" spcCol="0" rtlCol="0" fromWordArt="0" anchor="ctr" anchorCtr="0" forceAA="0" compatLnSpc="1">
+                            <a:prstTxWarp prst="textNoShape">
+                              <a:avLst/>
+                            </a:prstTxWarp>
+                            <a:noAutofit/>
+                          </wps:bodyPr>
+                        </wps:wsp>
+                      </a:graphicData>
+                    </a:graphic>
+                  </wp:anchor>
+                </w:drawing>
+              </mc:Choice>
+              <mc:Fallback>
+                <w:pict>
+                  <v:shapetype id="_x0000_t202" coordsize="21600,21600" o:spt="202" path="m,l,21600r21600,l21600,xe">
+                    <v:stroke joinstyle="miter"/>
+                    <v:path gradientshapeok="t" o:connecttype="rect"/>
+                  </v:shapetype>
+                  <v:shape id="Zone de texte 204" o:spid="_x0000_s1026" type="#_x0000_t202" style="position:absolute;left:0;text-align:left;margin-left:.1pt;margin-top:82.5pt;width:453.6pt;height:118.65pt;z-index:251661312;visibility:visible;mso-wrap-style:square;mso-wrap-distance-left:9pt;mso-wrap-distance-top:0;mso-wrap-distance-right:9pt;mso-wrap-distance-bottom:0;mso-position-horizontal:absolute;mso-position-horizontal-relative:text;mso-position-vertical:absolute;mso-position-vertical-relative:text;v-text-anchor:middle" o:gfxdata="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" fillcolor="white [3212]" stroked="f" strokeweight=".5pt">
+                    <v:textbox inset=",7.2pt,,7.2pt">
+                      <w:txbxContent>
+                        <w:p>
+                          <w:pPr>
+                            <w:pStyle w:val="Sansinterligne"/>
+                            <w:jc w:val="center"/>
+                            <w:rPr>
+                              <w:rFonts w:asciiTheme="majorHAnsi" w:eastAsiaTheme="majorEastAsia" w:hAnsiTheme="majorHAnsi" w:cstheme="majorBidi"/>
+                              <w:smallCaps/>
+                              <w:color w:val="5B9BD5" w:themeColor="accent1"/>
+                              <w:sz w:val="40"/>
+                              <w:szCs w:val="40"/>
+                            </w:rPr>
+                          </w:pPr>
+                          <w:r>
+                            <w:rPr>
+                              <w:rFonts w:asciiTheme="majorHAnsi" w:eastAsiaTheme="majorEastAsia" w:hAnsiTheme="majorHAnsi" w:cstheme="majorBidi"/>
+                              <w:smallCaps/>
+                              <w:color w:val="5B9BD5" w:themeColor="accent1"/>
+                              <w:sz w:val="40"/>
+                              <w:szCs w:val="40"/>
+                            </w:rPr>
+                            <w:t>Par</w:t>
+                          </w:r>
+                        </w:p>
+                        <w:p>
+                          <w:pPr>
+                            <w:pStyle w:val="Sansinterligne"/>
+                            <w:jc w:val="center"/>
+                            <w:rPr>
+                              <w:rFonts w:asciiTheme="majorHAnsi" w:eastAsiaTheme="majorEastAsia" w:hAnsiTheme="majorHAnsi" w:cstheme="majorBidi"/>
+                              <w:smallCaps/>
+                              <w:color w:val="5B9BD5" w:themeColor="accent1"/>
+                              <w:sz w:val="40"/>
+                              <w:szCs w:val="40"/>
+                            </w:rPr>
+                          </w:pPr>
+                          <w:r>
+                            <w:rPr>
+                              <w:rFonts w:asciiTheme="majorHAnsi" w:eastAsiaTheme="majorEastAsia" w:hAnsiTheme="majorHAnsi" w:cstheme="majorBidi"/>
+                              <w:smallCaps/>
+                              <w:color w:val="5B9BD5" w:themeColor="accent1"/>
+                              <w:sz w:val="40"/>
+                              <w:szCs w:val="40"/>
+                            </w:rPr>
+                            <w:t>Henoc Christian Khouilla</w:t>
+                          </w:r>
+                        </w:p>
+                        <w:p>
+                          <w:pPr>
+                            <w:pStyle w:val="Sansinterligne"/>
+                            <w:jc w:val="center"/>
+                            <w:rPr>
+                              <w:rFonts w:asciiTheme="majorHAnsi" w:eastAsiaTheme="majorEastAsia" w:hAnsiTheme="majorHAnsi" w:cstheme="majorBidi"/>
+                              <w:smallCaps/>
+                              <w:color w:val="5B9BD5" w:themeColor="accent1"/>
+                              <w:sz w:val="40"/>
+                              <w:szCs w:val="40"/>
+                            </w:rPr>
+                          </w:pPr>
+                          <w:r>
+                            <w:rPr>
+                              <w:rFonts w:asciiTheme="majorHAnsi" w:eastAsiaTheme="majorEastAsia" w:hAnsiTheme="majorHAnsi" w:cstheme="majorBidi"/>
+                              <w:smallCaps/>
+                              <w:color w:val="5B9BD5" w:themeColor="accent1"/>
+                              <w:sz w:val="40"/>
+                              <w:szCs w:val="40"/>
+                            </w:rPr>
+                            <w:t>Louis Bertin Ndjomo</w:t>
+                          </w:r>
+                        </w:p>
+                        <w:p>
+                          <w:pPr>
+                            <w:pStyle w:val="Sansinterligne"/>
+                            <w:jc w:val="center"/>
+                            <w:rPr>
+                              <w:rFonts w:asciiTheme="majorHAnsi" w:eastAsiaTheme="majorEastAsia" w:hAnsiTheme="majorHAnsi" w:cstheme="majorBidi"/>
+                              <w:smallCaps/>
+                              <w:color w:val="5B9BD5" w:themeColor="accent1"/>
+                              <w:sz w:val="40"/>
+                              <w:szCs w:val="40"/>
+                            </w:rPr>
+                          </w:pPr>
+                          <w:r>
+                            <w:rPr>
+                              <w:rFonts w:asciiTheme="majorHAnsi" w:eastAsiaTheme="majorEastAsia" w:hAnsiTheme="majorHAnsi" w:cstheme="majorBidi"/>
+                              <w:smallCaps/>
+                              <w:color w:val="5B9BD5" w:themeColor="accent1"/>
+                              <w:sz w:val="40"/>
+                              <w:szCs w:val="40"/>
+                            </w:rPr>
+                            <w:t>Mohamed Salou Nabé</w:t>
+                          </w:r>
+                        </w:p>
+                      </w:txbxContent>
+                    </v:textbox>
+                    <w10:wrap type="square"/>
+                  </v:shape>
+                </w:pict>
+              </mc:Fallback>
+            </mc:AlternateContent>
+          </w:r>
+          <w:r>
+            <w:rPr>
+              <w:noProof/>
+              <w:color w:val="5B9BD5" w:themeColor="accent1"/>
+            </w:rPr>
+            <mc:AlternateContent>
+              <mc:Choice Requires="wps">
+                <w:drawing>
+                  <wp:anchor distT="0" distB="0" distL="114300" distR="114300" simplePos="0" relativeHeight="251658240" behindDoc="0" locked="0" layoutInCell="1" allowOverlap="1">
                     <wp:simplePos x="0" y="0"/>
                     <wp:positionH relativeFrom="margin">
                       <wp:align>center</wp:align>
@@ -268,13 +599,14 @@
                                   <w:tag w:val=""/>
                                   <w:id w:val="197127006"/>
                                   <w:dataBinding w:prefixMappings="xmlns:ns0='http://schemas.microsoft.com/office/2006/coverPageProps' " w:xpath="/ns0:CoverPageProperties[1]/ns0:PublishDate[1]" w:storeItemID="{55AF091B-3C7A-41E3-B477-F2FDAA23CFDA}"/>
-                                  <w:date w:fullDate="2013-10-23T00:00:00Z">
+                                  <w:date w:fullDate="2013-10-31T00:00:00Z">
                                     <w:dateFormat w:val="dd MMMM yyyy"/>
                                     <w:lid w:val="fr-FR"/>
                                     <w:storeMappedDataAs w:val="dateTime"/>
                                     <w:calendar w:val="gregorian"/>
                                   </w:date>
                                 </w:sdtPr>
+                                <w:sdtEndPr/>
                                 <w:sdtContent>
                                   <w:p>
                                     <w:pPr>
@@ -295,7 +627,7 @@
                                         <w:sz w:val="28"/>
                                         <w:szCs w:val="28"/>
                                       </w:rPr>
-                                      <w:t>23 octobre 2013</w:t>
+                                      <w:t>31 octobre 2013</w:t>
                                     </w:r>
                                   </w:p>
                                 </w:sdtContent>
@@ -321,6 +653,7 @@
                                     <w:dataBinding w:prefixMappings="xmlns:ns0='http://schemas.openxmlformats.org/officeDocument/2006/extended-properties' " w:xpath="/ns0:Properties[1]/ns0:Company[1]" w:storeItemID="{6668398D-A668-4E3E-A5EB-62B293D839F1}"/>
                                     <w:text/>
                                   </w:sdtPr>
+                                  <w:sdtEndPr/>
                                   <w:sdtContent>
                                     <w:r>
                                       <w:rPr>
@@ -352,6 +685,7 @@
                                     <w:dataBinding w:prefixMappings="xmlns:ns0='http://schemas.microsoft.com/office/2006/coverPageProps' " w:xpath="/ns0:CoverPageProperties[1]/ns0:CompanyAddress[1]" w:storeItemID="{55AF091B-3C7A-41E3-B477-F2FDAA23CFDA}"/>
                                     <w:text/>
                                   </w:sdtPr>
+                                  <w:sdtEndPr/>
                                   <w:sdtContent>
                                     <w:r>
                                       <w:rPr>
@@ -388,7 +722,7 @@
                     <v:stroke joinstyle="miter"/>
                     <v:path gradientshapeok="t" o:connecttype="rect"/>
                   </v:shapetype>
-                  <v:shape id="Zone de texte 142" o:spid="_x0000_s1026" type="#_x0000_t202" style="position:absolute;left:0;text-align:left;margin-left:0;margin-top:0;width:516pt;height:43.9pt;z-index:251659264;visibility:visible;mso-wrap-style:square;mso-width-percent:1000;mso-height-percent:0;mso-top-percent:850;mso-wrap-distance-left:9pt;mso-wrap-distance-top:0;mso-wrap-distance-right:9pt;mso-wrap-distance-bottom:0;mso-position-horizontal:center;mso-position-horizontal-relative:margin;mso-position-vertical-relative:page;mso-width-percent:1000;mso-height-percent:0;mso-top-percent:850;mso-width-relative:margin;mso-height-relative:margin;v-text-anchor:bottom" o:gfxdata="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" filled="f" stroked="f" strokeweight=".5pt">
+                  <v:shape id="Zone de texte 142" o:spid="_x0000_s1027" type="#_x0000_t202" style="position:absolute;left:0;text-align:left;margin-left:0;margin-top:0;width:516pt;height:43.9pt;z-index:251658240;visibility:visible;mso-wrap-style:square;mso-width-percent:1000;mso-height-percent:0;mso-top-percent:850;mso-wrap-distance-left:9pt;mso-wrap-distance-top:0;mso-wrap-distance-right:9pt;mso-wrap-distance-bottom:0;mso-position-horizontal:center;mso-position-horizontal-relative:margin;mso-position-vertical-relative:page;mso-width-percent:1000;mso-height-percent:0;mso-top-percent:850;mso-width-relative:margin;mso-height-relative:margin;v-text-anchor:bottom" o:gfxdata="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" filled="f" stroked="f" strokeweight=".5pt">
                     <v:textbox style="mso-fit-shape-to-text:t" inset="0,0,0,0">
                       <w:txbxContent>
                         <w:sdt>
@@ -403,13 +737,14 @@
                             <w:tag w:val=""/>
                             <w:id w:val="197127006"/>
                             <w:dataBinding w:prefixMappings="xmlns:ns0='http://schemas.microsoft.com/office/2006/coverPageProps' " w:xpath="/ns0:CoverPageProperties[1]/ns0:PublishDate[1]" w:storeItemID="{55AF091B-3C7A-41E3-B477-F2FDAA23CFDA}"/>
-                            <w:date w:fullDate="2013-10-23T00:00:00Z">
+                            <w:date w:fullDate="2013-10-31T00:00:00Z">
                               <w:dateFormat w:val="dd MMMM yyyy"/>
                               <w:lid w:val="fr-FR"/>
                               <w:storeMappedDataAs w:val="dateTime"/>
                               <w:calendar w:val="gregorian"/>
                             </w:date>
                           </w:sdtPr>
+                          <w:sdtEndPr/>
                           <w:sdtContent>
                             <w:p>
                               <w:pPr>
@@ -430,7 +765,7 @@
                                   <w:sz w:val="28"/>
                                   <w:szCs w:val="28"/>
                                 </w:rPr>
-                                <w:t>23 octobre 2013</w:t>
+                                <w:t>31 octobre 2013</w:t>
                               </w:r>
                             </w:p>
                           </w:sdtContent>
@@ -456,6 +791,7 @@
                               <w:dataBinding w:prefixMappings="xmlns:ns0='http://schemas.openxmlformats.org/officeDocument/2006/extended-properties' " w:xpath="/ns0:Properties[1]/ns0:Company[1]" w:storeItemID="{6668398D-A668-4E3E-A5EB-62B293D839F1}"/>
                               <w:text/>
                             </w:sdtPr>
+                            <w:sdtEndPr/>
                             <w:sdtContent>
                               <w:r>
                                 <w:rPr>
@@ -487,6 +823,7 @@
                               <w:dataBinding w:prefixMappings="xmlns:ns0='http://schemas.microsoft.com/office/2006/coverPageProps' " w:xpath="/ns0:CoverPageProperties[1]/ns0:CompanyAddress[1]" w:storeItemID="{55AF091B-3C7A-41E3-B477-F2FDAA23CFDA}"/>
                               <w:text/>
                             </w:sdtPr>
+                            <w:sdtEndPr/>
                             <w:sdtContent>
                               <w:r>
                                 <w:rPr>
@@ -568,6 +905,8 @@
             <w:br w:type="page"/>
           </w:r>
         </w:p>
+        <w:bookmarkStart w:id="0" w:name="_GoBack" w:displacedByCustomXml="next"/>
+        <w:bookmarkEnd w:id="0" w:displacedByCustomXml="next"/>
       </w:sdtContent>
     </w:sdt>
     <w:p>
@@ -709,16 +1048,6 @@
       <w:r>
         <w:t xml:space="preserve"> </w:t>
       </w:r>
-      <w:r>
-        <w:t>L’efficacité du maire peut aussi être jugée dans des situations de conflit ou de catastrophe.</w:t>
-      </w:r>
-    </w:p>
-    <w:p>
-      <w:r>
-        <w:t>Nous supposerons que les événements tels catastrophe, attaques sont aléatoire.</w:t>
-      </w:r>
-      <w:bookmarkStart w:id="0" w:name="_GoBack"/>
-      <w:bookmarkEnd w:id="0"/>
     </w:p>
     <w:p>
       <w:r>
@@ -746,7 +1075,13 @@
         </w:numPr>
       </w:pPr>
       <w:r>
-        <w:t>Le maire peut construire des infrastructures</w:t>
+        <w:t xml:space="preserve">Le maire </w:t>
+      </w:r>
+      <w:r>
+        <w:t xml:space="preserve">décide de la construction </w:t>
+      </w:r>
+      <w:r>
+        <w:t>des infrastructures</w:t>
       </w:r>
     </w:p>
     <w:p>
@@ -838,7 +1173,6 @@
         </w:numPr>
       </w:pPr>
       <w:r>
-        <w:lastRenderedPageBreak/>
         <w:t xml:space="preserve">Infrastructure de </w:t>
       </w:r>
       <w:proofErr w:type="spellStart"/>
@@ -859,6 +1193,7 @@
         </w:numPr>
       </w:pPr>
       <w:r>
+        <w:lastRenderedPageBreak/>
         <w:t xml:space="preserve">Infrastructure Commerciale (Marché, supermarché, centre commercial, </w:t>
       </w:r>
       <w:proofErr w:type="spellStart"/>
@@ -911,15 +1246,7 @@
         </w:numPr>
       </w:pPr>
       <w:r>
-        <w:t xml:space="preserve">La ville peut être victime des catastrophes naturelles (tornade, foudre, tremblement de terre, </w:t>
-      </w:r>
-      <w:proofErr w:type="spellStart"/>
-      <w:r>
-        <w:t>etc</w:t>
-      </w:r>
-      <w:proofErr w:type="spellEnd"/>
-      <w:r>
-        <w:t>)</w:t>
+        <w:t>La population de la ville possède un niveau de satisfaction, elle peut être ou triste en fonction des évènements.</w:t>
       </w:r>
     </w:p>
     <w:p>
@@ -931,7 +1258,78 @@
         </w:numPr>
       </w:pPr>
       <w:r>
-        <w:t>Les catastrophes naturelle en fonction de leurs niveaux auront des répercutions désastreuses sur la ville, occasionnant par là des actions de reconstruction</w:t>
+        <w:t>La ville peut être polluée</w:t>
+      </w:r>
+    </w:p>
+    <w:p>
+      <w:pPr>
+        <w:pStyle w:val="Paragraphedeliste"/>
+        <w:numPr>
+          <w:ilvl w:val="0"/>
+          <w:numId w:val="5"/>
+        </w:numPr>
+      </w:pPr>
+      <w:r>
+        <w:t>La population peut subir des épidémies, ou peut être malade</w:t>
+      </w:r>
+    </w:p>
+    <w:p>
+      <w:pPr>
+        <w:pStyle w:val="Paragraphedeliste"/>
+        <w:numPr>
+          <w:ilvl w:val="0"/>
+          <w:numId w:val="5"/>
+        </w:numPr>
+      </w:pPr>
+      <w:r>
+        <w:t>La ville possède aussi un taux de criminalité</w:t>
+      </w:r>
+    </w:p>
+    <w:p>
+      <w:pPr>
+        <w:pStyle w:val="Paragraphedeliste"/>
+        <w:numPr>
+          <w:ilvl w:val="0"/>
+          <w:numId w:val="5"/>
+        </w:numPr>
+      </w:pPr>
+      <w:r>
+        <w:t xml:space="preserve">La ville peut être victime des catastrophes naturelles (tornade, foudre, tremblement de terre, </w:t>
+      </w:r>
+      <w:proofErr w:type="spellStart"/>
+      <w:r>
+        <w:t>etc</w:t>
+      </w:r>
+      <w:proofErr w:type="spellEnd"/>
+      <w:r>
+        <w:t>)</w:t>
+      </w:r>
+    </w:p>
+    <w:p>
+      <w:pPr>
+        <w:pStyle w:val="Paragraphedeliste"/>
+        <w:numPr>
+          <w:ilvl w:val="0"/>
+          <w:numId w:val="5"/>
+        </w:numPr>
+      </w:pPr>
+      <w:r>
+        <w:t>La ville peut évoluer indépendamment de l’action du maire</w:t>
+      </w:r>
+    </w:p>
+    <w:p>
+      <w:pPr>
+        <w:pStyle w:val="Paragraphedeliste"/>
+        <w:numPr>
+          <w:ilvl w:val="0"/>
+          <w:numId w:val="5"/>
+        </w:numPr>
+      </w:pPr>
+      <w:r>
+        <w:t>Le temps est bel et bien effectif (Jour, Nuit, Saison</w:t>
+      </w:r>
+      <w:r>
+        <w:t>, etc…)</w:t>
       </w:r>
     </w:p>
     <w:p>
@@ -1107,7 +1505,7 @@
         <w:noProof/>
         <w:color w:val="5B9BD5" w:themeColor="accent1"/>
       </w:rPr>
-      <w:t>1</w:t>
+      <w:t>2</w:t>
     </w:r>
     <w:r>
       <w:rPr>
@@ -1153,6 +1551,121 @@
 <file path=word/numbering.xml><?xml version="1.0" encoding="utf-8"?>
 <w:numbering xmlns:wpc="http://schemas.microsoft.com/office/word/2010/wordprocessingCanvas" xmlns:mc="http://schemas.openxmlformats.org/markup-compatibility/2006" xmlns:o="urn:schemas-microsoft-com:office:office" xmlns:r="http://schemas.openxmlformats.org/officeDocument/2006/relationships" xmlns:m="http://schemas.openxmlformats.org/officeDocument/2006/math" xmlns:v="urn:schemas-microsoft-com:vml" xmlns:wp14="http://schemas.microsoft.com/office/word/2010/wordprocessingDrawing" xmlns:wp="http://schemas.openxmlformats.org/drawingml/2006/wordprocessingDrawing" xmlns:w10="urn:schemas-microsoft-com:office:word" xmlns:w="http://schemas.openxmlformats.org/wordprocessingml/2006/main" xmlns:w14="http://schemas.microsoft.com/office/word/2010/wordml" xmlns:w15="http://schemas.microsoft.com/office/word/2012/wordml" xmlns:wpg="http://schemas.microsoft.com/office/word/2010/wordprocessingGroup" xmlns:wpi="http://schemas.microsoft.com/office/word/2010/wordprocessingInk" xmlns:wne="http://schemas.microsoft.com/office/word/2006/wordml" xmlns:wps="http://schemas.microsoft.com/office/word/2010/wordprocessingShape" mc:Ignorable="w14 w15 wp14">
   <w:abstractNum w:abstractNumId="0">
+    <w:nsid w:val="0CFE24B9"/>
+    <w:multiLevelType w:val="multilevel"/>
+    <w:tmpl w:val="73364782"/>
+    <w:lvl w:ilvl="0">
+      <w:start w:val="1"/>
+      <w:numFmt w:val="upperRoman"/>
+      <w:pStyle w:val="Titre1"/>
+      <w:suff w:val="space"/>
+      <w:lvlText w:val="%1."/>
+      <w:lvlJc w:val="left"/>
+      <w:pPr>
+        <w:ind w:left="1117" w:hanging="360"/>
+      </w:pPr>
+      <w:rPr>
+        <w:rFonts w:hint="default"/>
+      </w:rPr>
+    </w:lvl>
+    <w:lvl w:ilvl="1">
+      <w:start w:val="1"/>
+      <w:numFmt w:val="lowerLetter"/>
+      <w:lvlText w:val="%2."/>
+      <w:lvlJc w:val="left"/>
+      <w:pPr>
+        <w:ind w:left="1837" w:hanging="360"/>
+      </w:pPr>
+      <w:rPr>
+        <w:rFonts w:hint="default"/>
+      </w:rPr>
+    </w:lvl>
+    <w:lvl w:ilvl="2">
+      <w:start w:val="1"/>
+      <w:numFmt w:val="lowerRoman"/>
+      <w:lvlText w:val="%3."/>
+      <w:lvlJc w:val="right"/>
+      <w:pPr>
+        <w:ind w:left="2557" w:hanging="180"/>
+      </w:pPr>
+      <w:rPr>
+        <w:rFonts w:hint="default"/>
+      </w:rPr>
+    </w:lvl>
+    <w:lvl w:ilvl="3">
+      <w:start w:val="1"/>
+      <w:numFmt w:val="decimal"/>
+      <w:lvlText w:val="%4."/>
+      <w:lvlJc w:val="left"/>
+      <w:pPr>
+        <w:ind w:left="3277" w:hanging="360"/>
+      </w:pPr>
+      <w:rPr>
+        <w:rFonts w:hint="default"/>
+      </w:rPr>
+    </w:lvl>
+    <w:lvl w:ilvl="4">
+      <w:start w:val="1"/>
+      <w:numFmt w:val="lowerLetter"/>
+      <w:lvlText w:val="%5."/>
+      <w:lvlJc w:val="left"/>
+      <w:pPr>
+        <w:ind w:left="3997" w:hanging="360"/>
+      </w:pPr>
+      <w:rPr>
+        <w:rFonts w:hint="default"/>
+      </w:rPr>
+    </w:lvl>
+    <w:lvl w:ilvl="5">
+      <w:start w:val="1"/>
+      <w:numFmt w:val="lowerRoman"/>
+      <w:lvlText w:val="%6."/>
+      <w:lvlJc w:val="right"/>
+      <w:pPr>
+        <w:ind w:left="4717" w:hanging="180"/>
+      </w:pPr>
+      <w:rPr>
+        <w:rFonts w:hint="default"/>
+      </w:rPr>
+    </w:lvl>
+    <w:lvl w:ilvl="6">
+      <w:start w:val="1"/>
+      <w:numFmt w:val="decimal"/>
+      <w:lvlText w:val="%7."/>
+      <w:lvlJc w:val="left"/>
+      <w:pPr>
+        <w:ind w:left="5437" w:hanging="360"/>
+      </w:pPr>
+      <w:rPr>
+        <w:rFonts w:hint="default"/>
+      </w:rPr>
+    </w:lvl>
+    <w:lvl w:ilvl="7">
+      <w:start w:val="1"/>
+      <w:numFmt w:val="lowerLetter"/>
+      <w:lvlText w:val="%8."/>
+      <w:lvlJc w:val="left"/>
+      <w:pPr>
+        <w:ind w:left="6157" w:hanging="360"/>
+      </w:pPr>
+      <w:rPr>
+        <w:rFonts w:hint="default"/>
+      </w:rPr>
+    </w:lvl>
+    <w:lvl w:ilvl="8">
+      <w:start w:val="1"/>
+      <w:numFmt w:val="lowerRoman"/>
+      <w:lvlText w:val="%9."/>
+      <w:lvlJc w:val="right"/>
+      <w:pPr>
+        <w:ind w:left="6877" w:hanging="180"/>
+      </w:pPr>
+      <w:rPr>
+        <w:rFonts w:hint="default"/>
+      </w:rPr>
+    </w:lvl>
+  </w:abstractNum>
+  <w:abstractNum w:abstractNumId="1">
     <w:nsid w:val="2BC609DD"/>
     <w:multiLevelType w:val="hybridMultilevel"/>
     <w:tmpl w:val="28581562"/>
@@ -1265,7 +1778,7 @@
       </w:rPr>
     </w:lvl>
   </w:abstractNum>
-  <w:abstractNum w:abstractNumId="1">
+  <w:abstractNum w:abstractNumId="2">
     <w:nsid w:val="370B5231"/>
     <w:multiLevelType w:val="hybridMultilevel"/>
     <w:tmpl w:val="F350F4F6"/>
@@ -1357,7 +1870,7 @@
       </w:pPr>
     </w:lvl>
   </w:abstractNum>
-  <w:abstractNum w:abstractNumId="2">
+  <w:abstractNum w:abstractNumId="3">
     <w:nsid w:val="53413210"/>
     <w:multiLevelType w:val="hybridMultilevel"/>
     <w:tmpl w:val="815406DC"/>
@@ -1443,7 +1956,7 @@
       </w:pPr>
     </w:lvl>
   </w:abstractNum>
-  <w:abstractNum w:abstractNumId="3">
+  <w:abstractNum w:abstractNumId="4">
     <w:nsid w:val="615012AB"/>
     <w:multiLevelType w:val="hybridMultilevel"/>
     <w:tmpl w:val="750CD31C"/>
@@ -1555,7 +2068,7 @@
       </w:rPr>
     </w:lvl>
   </w:abstractNum>
-  <w:abstractNum w:abstractNumId="4">
+  <w:abstractNum w:abstractNumId="5">
     <w:nsid w:val="63AA43E7"/>
     <w:multiLevelType w:val="hybridMultilevel"/>
     <w:tmpl w:val="4C9E97AA"/>
@@ -1669,19 +2182,22 @@
     </w:lvl>
   </w:abstractNum>
   <w:num w:numId="1">
+    <w:abstractNumId w:val="5"/>
+  </w:num>
+  <w:num w:numId="2">
     <w:abstractNumId w:val="4"/>
   </w:num>
-  <w:num w:numId="2">
+  <w:num w:numId="3">
+    <w:abstractNumId w:val="1"/>
+  </w:num>
+  <w:num w:numId="4">
     <w:abstractNumId w:val="3"/>
   </w:num>
-  <w:num w:numId="3">
-    <w:abstractNumId w:val="0"/>
-  </w:num>
-  <w:num w:numId="4">
+  <w:num w:numId="5">
     <w:abstractNumId w:val="2"/>
   </w:num>
-  <w:num w:numId="5">
-    <w:abstractNumId w:val="1"/>
+  <w:num w:numId="6">
+    <w:abstractNumId w:val="0"/>
   </w:num>
 </w:numbering>
 </file>
@@ -2096,12 +2612,16 @@
     <w:link w:val="Titre1Car"/>
     <w:uiPriority w:val="9"/>
     <w:qFormat/>
-    <w:rsid w:val="008F76FE"/>
+    <w:rsid w:val="00542812"/>
     <w:pPr>
       <w:keepNext/>
       <w:keepLines/>
+      <w:numPr>
+        <w:numId w:val="6"/>
+      </w:numPr>
       <w:spacing w:before="240" w:after="0"/>
-      <w:jc w:val="center"/>
+      <w:ind w:left="357" w:hanging="357"/>
+      <w:jc w:val="left"/>
       <w:outlineLvl w:val="0"/>
     </w:pPr>
     <w:rPr>
@@ -2109,7 +2629,7 @@
       <w:b/>
       <w:smallCaps/>
       <w:color w:val="2E74B5" w:themeColor="accent1" w:themeShade="BF"/>
-      <w:sz w:val="36"/>
+      <w:sz w:val="40"/>
       <w:szCs w:val="32"/>
     </w:rPr>
   </w:style>
@@ -2169,13 +2689,13 @@
     <w:basedOn w:val="Policepardfaut"/>
     <w:link w:val="Titre1"/>
     <w:uiPriority w:val="9"/>
-    <w:rsid w:val="008F76FE"/>
+    <w:rsid w:val="00542812"/>
     <w:rPr>
       <w:rFonts w:asciiTheme="majorHAnsi" w:eastAsiaTheme="majorEastAsia" w:hAnsiTheme="majorHAnsi" w:cstheme="majorBidi"/>
       <w:b/>
       <w:smallCaps/>
       <w:color w:val="2E74B5" w:themeColor="accent1" w:themeShade="BF"/>
-      <w:sz w:val="36"/>
+      <w:sz w:val="40"/>
       <w:szCs w:val="32"/>
     </w:rPr>
   </w:style>
@@ -2341,19 +2861,19 @@
 
 <file path=word/glossary/fontTable.xml><?xml version="1.0" encoding="utf-8"?>
 <w:fonts xmlns:mc="http://schemas.openxmlformats.org/markup-compatibility/2006" xmlns:r="http://schemas.openxmlformats.org/officeDocument/2006/relationships" xmlns:w="http://schemas.openxmlformats.org/wordprocessingml/2006/main" xmlns:w14="http://schemas.microsoft.com/office/word/2010/wordml" xmlns:w15="http://schemas.microsoft.com/office/word/2012/wordml" mc:Ignorable="w14 w15">
+  <w:font w:name="Times New Roman">
+    <w:panose1 w:val="02020603050405020304"/>
+    <w:charset w:val="00"/>
+    <w:family w:val="roman"/>
+    <w:pitch w:val="variable"/>
+    <w:sig w:usb0="E0002AFF" w:usb1="C0007841" w:usb2="00000009" w:usb3="00000000" w:csb0="000001FF" w:csb1="00000000"/>
+  </w:font>
   <w:font w:name="Symbol">
     <w:panose1 w:val="05050102010706020507"/>
     <w:charset w:val="02"/>
     <w:family w:val="roman"/>
     <w:pitch w:val="variable"/>
     <w:sig w:usb0="00000000" w:usb1="10000000" w:usb2="00000000" w:usb3="00000000" w:csb0="80000000" w:csb1="00000000"/>
-  </w:font>
-  <w:font w:name="Times New Roman">
-    <w:panose1 w:val="02020603050405020304"/>
-    <w:charset w:val="00"/>
-    <w:family w:val="roman"/>
-    <w:pitch w:val="variable"/>
-    <w:sig w:usb0="E0002AFF" w:usb1="C0007841" w:usb2="00000009" w:usb3="00000000" w:csb0="000001FF" w:csb1="00000000"/>
   </w:font>
   <w:font w:name="Courier New">
     <w:panose1 w:val="02070309020205020404"/>
@@ -2402,6 +2922,8 @@
   </w:compat>
   <w:rsids>
     <w:rsidRoot w:val="00DA10F5"/>
+    <w:rsid w:val="003045FB"/>
+    <w:rsid w:val="0068071F"/>
     <w:rsid w:val="00A75C7A"/>
     <w:rsid w:val="00BA21A9"/>
     <w:rsid w:val="00DA10F5"/>
@@ -3143,7 +3665,7 @@
 
 <file path=customXml/item1.xml><?xml version="1.0" encoding="utf-8"?>
 <CoverPageProperties xmlns="http://schemas.microsoft.com/office/2006/coverPageProps">
-  <PublishDate>2013-10-23T00:00:00</PublishDate>
+  <PublishDate>2013-10-31T00:00:00</PublishDate>
   <Abstract/>
   <CompanyAddress/>
   <CompanyPhone/>

</xml_diff>

<commit_message>
Mise à jour du Cahier de Charges
 - restructuration des principes du jeu
</commit_message>
<xml_diff>
--- a/deliverables/requirements/src/CahierDeCharges.docx
+++ b/deliverables/requirements/src/CahierDeCharges.docx
@@ -102,9 +102,6 @@
             <w:alias w:val="Titre"/>
             <w:tag w:val=""/>
             <w:id w:val="1735040861"/>
-            <w:placeholder>
-              <w:docPart w:val="8C0BF8F9A7C54C7C85E0072E06CB7795"/>
-            </w:placeholder>
             <w:dataBinding w:prefixMappings="xmlns:ns0='http://purl.org/dc/elements/1.1/' xmlns:ns1='http://schemas.openxmlformats.org/package/2006/metadata/core-properties' " w:xpath="/ns1:coreProperties[1]/ns0:title[1]" w:storeItemID="{6C3C8BC8-F283-45AE-878A-BAB7291924A1}"/>
             <w:text/>
           </w:sdtPr>
@@ -158,7 +155,6 @@
             <w:dataBinding w:prefixMappings="xmlns:ns0='http://purl.org/dc/elements/1.1/' xmlns:ns1='http://schemas.openxmlformats.org/package/2006/metadata/core-properties' " w:xpath="/ns1:coreProperties[1]/ns0:subject[1]" w:storeItemID="{6C3C8BC8-F283-45AE-878A-BAB7291924A1}"/>
             <w:text/>
           </w:sdtPr>
-          <w:sdtEndPr/>
           <w:sdtContent>
             <w:p>
               <w:pPr>
@@ -266,14 +262,13 @@
                                   <w:tag w:val=""/>
                                   <w:id w:val="197127006"/>
                                   <w:dataBinding w:prefixMappings="xmlns:ns0='http://schemas.microsoft.com/office/2006/coverPageProps' " w:xpath="/ns0:CoverPageProperties[1]/ns0:PublishDate[1]" w:storeItemID="{55AF091B-3C7A-41E3-B477-F2FDAA23CFDA}"/>
-                                  <w:date w:fullDate="2013-11-13T00:00:00Z">
+                                  <w:date w:fullDate="2013-11-20T00:00:00Z">
                                     <w:dateFormat w:val="dd MMMM yyyy"/>
                                     <w:lid w:val="fr-FR"/>
                                     <w:storeMappedDataAs w:val="dateTime"/>
                                     <w:calendar w:val="gregorian"/>
                                   </w:date>
                                 </w:sdtPr>
-                                <w:sdtEndPr/>
                                 <w:sdtContent>
                                   <w:p>
                                     <w:pPr>
@@ -294,7 +289,7 @@
                                         <w:sz w:val="28"/>
                                         <w:szCs w:val="28"/>
                                       </w:rPr>
-                                      <w:t>13</w:t>
+                                      <w:t>20</w:t>
                                     </w:r>
                                     <w:r>
                                       <w:rPr>
@@ -329,7 +324,6 @@
                                     <w:dataBinding w:prefixMappings="xmlns:ns0='http://schemas.openxmlformats.org/officeDocument/2006/extended-properties' " w:xpath="/ns0:Properties[1]/ns0:Company[1]" w:storeItemID="{6668398D-A668-4E3E-A5EB-62B293D839F1}"/>
                                     <w:text/>
                                   </w:sdtPr>
-                                  <w:sdtEndPr/>
                                   <w:sdtContent>
                                     <w:r>
                                       <w:rPr>
@@ -361,7 +355,6 @@
                                     <w:dataBinding w:prefixMappings="xmlns:ns0='http://schemas.microsoft.com/office/2006/coverPageProps' " w:xpath="/ns0:CoverPageProperties[1]/ns0:CompanyAddress[1]" w:storeItemID="{55AF091B-3C7A-41E3-B477-F2FDAA23CFDA}"/>
                                     <w:text/>
                                   </w:sdtPr>
-                                  <w:sdtEndPr/>
                                   <w:sdtContent>
                                     <w:r>
                                       <w:rPr>
@@ -413,14 +406,13 @@
                             <w:tag w:val=""/>
                             <w:id w:val="197127006"/>
                             <w:dataBinding w:prefixMappings="xmlns:ns0='http://schemas.microsoft.com/office/2006/coverPageProps' " w:xpath="/ns0:CoverPageProperties[1]/ns0:PublishDate[1]" w:storeItemID="{55AF091B-3C7A-41E3-B477-F2FDAA23CFDA}"/>
-                            <w:date w:fullDate="2013-11-13T00:00:00Z">
+                            <w:date w:fullDate="2013-11-20T00:00:00Z">
                               <w:dateFormat w:val="dd MMMM yyyy"/>
                               <w:lid w:val="fr-FR"/>
                               <w:storeMappedDataAs w:val="dateTime"/>
                               <w:calendar w:val="gregorian"/>
                             </w:date>
                           </w:sdtPr>
-                          <w:sdtEndPr/>
                           <w:sdtContent>
                             <w:p>
                               <w:pPr>
@@ -441,7 +433,7 @@
                                   <w:sz w:val="28"/>
                                   <w:szCs w:val="28"/>
                                 </w:rPr>
-                                <w:t>13</w:t>
+                                <w:t>20</w:t>
                               </w:r>
                               <w:r>
                                 <w:rPr>
@@ -476,7 +468,6 @@
                               <w:dataBinding w:prefixMappings="xmlns:ns0='http://schemas.openxmlformats.org/officeDocument/2006/extended-properties' " w:xpath="/ns0:Properties[1]/ns0:Company[1]" w:storeItemID="{6668398D-A668-4E3E-A5EB-62B293D839F1}"/>
                               <w:text/>
                             </w:sdtPr>
-                            <w:sdtEndPr/>
                             <w:sdtContent>
                               <w:r>
                                 <w:rPr>
@@ -508,7 +499,6 @@
                               <w:dataBinding w:prefixMappings="xmlns:ns0='http://schemas.microsoft.com/office/2006/coverPageProps' " w:xpath="/ns0:CoverPageProperties[1]/ns0:CompanyAddress[1]" w:storeItemID="{55AF091B-3C7A-41E3-B477-F2FDAA23CFDA}"/>
                               <w:text/>
                             </w:sdtPr>
-                            <w:sdtEndPr/>
                             <w:sdtContent>
                               <w:r>
                                 <w:rPr>
@@ -708,20 +698,8 @@
                                     <w:sz w:val="40"/>
                                     <w:szCs w:val="40"/>
                                   </w:rPr>
-                                  <w:t xml:space="preserve">Louis Bertin </w:t>
+                                  <w:t>Louis Bertin Ndjomo</w:t>
                                 </w:r>
-                                <w:proofErr w:type="spellStart"/>
-                                <w:r>
-                                  <w:rPr>
-                                    <w:rFonts w:asciiTheme="majorHAnsi" w:eastAsiaTheme="majorEastAsia" w:hAnsiTheme="majorHAnsi" w:cstheme="majorBidi"/>
-                                    <w:smallCaps/>
-                                    <w:color w:val="5B9BD5" w:themeColor="accent1"/>
-                                    <w:sz w:val="40"/>
-                                    <w:szCs w:val="40"/>
-                                  </w:rPr>
-                                  <w:t>Ndjomo</w:t>
-                                </w:r>
-                                <w:proofErr w:type="spellEnd"/>
                               </w:p>
                               <w:p>
                                 <w:pPr>
@@ -743,42 +721,8 @@
                                     <w:sz w:val="40"/>
                                     <w:szCs w:val="40"/>
                                   </w:rPr>
-                                  <w:t xml:space="preserve">Mohamed </w:t>
+                                  <w:t>Mohamed Salou Nabé</w:t>
                                 </w:r>
-                                <w:proofErr w:type="spellStart"/>
-                                <w:r>
-                                  <w:rPr>
-                                    <w:rFonts w:asciiTheme="majorHAnsi" w:eastAsiaTheme="majorEastAsia" w:hAnsiTheme="majorHAnsi" w:cstheme="majorBidi"/>
-                                    <w:smallCaps/>
-                                    <w:color w:val="5B9BD5" w:themeColor="accent1"/>
-                                    <w:sz w:val="40"/>
-                                    <w:szCs w:val="40"/>
-                                  </w:rPr>
-                                  <w:t>Salou</w:t>
-                                </w:r>
-                                <w:proofErr w:type="spellEnd"/>
-                                <w:r>
-                                  <w:rPr>
-                                    <w:rFonts w:asciiTheme="majorHAnsi" w:eastAsiaTheme="majorEastAsia" w:hAnsiTheme="majorHAnsi" w:cstheme="majorBidi"/>
-                                    <w:smallCaps/>
-                                    <w:color w:val="5B9BD5" w:themeColor="accent1"/>
-                                    <w:sz w:val="40"/>
-                                    <w:szCs w:val="40"/>
-                                  </w:rPr>
-                                  <w:t xml:space="preserve"> </w:t>
-                                </w:r>
-                                <w:proofErr w:type="spellStart"/>
-                                <w:r>
-                                  <w:rPr>
-                                    <w:rFonts w:asciiTheme="majorHAnsi" w:eastAsiaTheme="majorEastAsia" w:hAnsiTheme="majorHAnsi" w:cstheme="majorBidi"/>
-                                    <w:smallCaps/>
-                                    <w:color w:val="5B9BD5" w:themeColor="accent1"/>
-                                    <w:sz w:val="40"/>
-                                    <w:szCs w:val="40"/>
-                                  </w:rPr>
-                                  <w:t>Nabé</w:t>
-                                </w:r>
-                                <w:proofErr w:type="spellEnd"/>
                               </w:p>
                               <w:p>
                                 <w:pPr>
@@ -792,7 +736,6 @@
                                     <w:szCs w:val="40"/>
                                   </w:rPr>
                                 </w:pPr>
-                                <w:proofErr w:type="spellStart"/>
                                 <w:r>
                                   <w:rPr>
                                     <w:rFonts w:asciiTheme="majorHAnsi" w:eastAsiaTheme="majorEastAsia" w:hAnsiTheme="majorHAnsi" w:cstheme="majorBidi"/>
@@ -801,31 +744,8 @@
                                     <w:sz w:val="40"/>
                                     <w:szCs w:val="40"/>
                                   </w:rPr>
-                                  <w:t>Souhire</w:t>
+                                  <w:t>Souhire Kenawi</w:t>
                                 </w:r>
-                                <w:proofErr w:type="spellEnd"/>
-                                <w:r>
-                                  <w:rPr>
-                                    <w:rFonts w:asciiTheme="majorHAnsi" w:eastAsiaTheme="majorEastAsia" w:hAnsiTheme="majorHAnsi" w:cstheme="majorBidi"/>
-                                    <w:smallCaps/>
-                                    <w:color w:val="5B9BD5" w:themeColor="accent1"/>
-                                    <w:sz w:val="40"/>
-                                    <w:szCs w:val="40"/>
-                                  </w:rPr>
-                                  <w:t xml:space="preserve"> </w:t>
-                                </w:r>
-                                <w:proofErr w:type="spellStart"/>
-                                <w:r>
-                                  <w:rPr>
-                                    <w:rFonts w:asciiTheme="majorHAnsi" w:eastAsiaTheme="majorEastAsia" w:hAnsiTheme="majorHAnsi" w:cstheme="majorBidi"/>
-                                    <w:smallCaps/>
-                                    <w:color w:val="5B9BD5" w:themeColor="accent1"/>
-                                    <w:sz w:val="40"/>
-                                    <w:szCs w:val="40"/>
-                                  </w:rPr>
-                                  <w:t>Kenawi</w:t>
-                                </w:r>
-                                <w:proofErr w:type="spellEnd"/>
                               </w:p>
                             </w:txbxContent>
                           </wps:txbx>
@@ -846,10 +766,6 @@
               </mc:Choice>
               <mc:Fallback>
                 <w:pict>
-                  <v:shapetype id="_x0000_t202" coordsize="21600,21600" o:spt="202" path="m0,0l0,21600,21600,21600,21600,0xe">
-                    <v:stroke joinstyle="miter"/>
-                    <v:path gradientshapeok="t" o:connecttype="rect"/>
-                  </v:shapetype>
                   <v:shape id="Zone de texte 204" o:spid="_x0000_s1027" type="#_x0000_t202" style="position:absolute;left:0;text-align:left;margin-left:402.4pt;margin-top:20.8pt;width:453.6pt;height:172.5pt;z-index:251661312;visibility:visible;mso-wrap-style:square;mso-height-percent:0;mso-wrap-distance-left:9pt;mso-wrap-distance-top:0;mso-wrap-distance-right:9pt;mso-wrap-distance-bottom:0;mso-position-horizontal:right;mso-position-horizontal-relative:margin;mso-position-vertical:absolute;mso-position-vertical-relative:text;mso-height-percent:0;mso-height-relative:margin;v-text-anchor:middle" o:gfxdata="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" filled="f" stroked="f" strokeweight=".5pt">
                     <v:textbox inset=",7.2pt,,7.2pt">
                       <w:txbxContent>
@@ -865,7 +781,6 @@
                               <w:szCs w:val="40"/>
                             </w:rPr>
                           </w:pPr>
-                          <w:bookmarkStart w:id="1" w:name="_GoBack"/>
                           <w:r>
                             <w:rPr>
                               <w:rFonts w:asciiTheme="majorHAnsi" w:eastAsiaTheme="majorEastAsia" w:hAnsiTheme="majorHAnsi" w:cstheme="majorBidi"/>
@@ -920,20 +835,8 @@
                               <w:sz w:val="40"/>
                               <w:szCs w:val="40"/>
                             </w:rPr>
-                            <w:t xml:space="preserve">Louis Bertin </w:t>
+                            <w:t>Louis Bertin Ndjomo</w:t>
                           </w:r>
-                          <w:proofErr w:type="spellStart"/>
-                          <w:r>
-                            <w:rPr>
-                              <w:rFonts w:asciiTheme="majorHAnsi" w:eastAsiaTheme="majorEastAsia" w:hAnsiTheme="majorHAnsi" w:cstheme="majorBidi"/>
-                              <w:smallCaps/>
-                              <w:color w:val="5B9BD5" w:themeColor="accent1"/>
-                              <w:sz w:val="40"/>
-                              <w:szCs w:val="40"/>
-                            </w:rPr>
-                            <w:t>Ndjomo</w:t>
-                          </w:r>
-                          <w:proofErr w:type="spellEnd"/>
                         </w:p>
                         <w:p>
                           <w:pPr>
@@ -955,42 +858,8 @@
                               <w:sz w:val="40"/>
                               <w:szCs w:val="40"/>
                             </w:rPr>
-                            <w:t xml:space="preserve">Mohamed </w:t>
+                            <w:t>Mohamed Salou Nabé</w:t>
                           </w:r>
-                          <w:proofErr w:type="spellStart"/>
-                          <w:r>
-                            <w:rPr>
-                              <w:rFonts w:asciiTheme="majorHAnsi" w:eastAsiaTheme="majorEastAsia" w:hAnsiTheme="majorHAnsi" w:cstheme="majorBidi"/>
-                              <w:smallCaps/>
-                              <w:color w:val="5B9BD5" w:themeColor="accent1"/>
-                              <w:sz w:val="40"/>
-                              <w:szCs w:val="40"/>
-                            </w:rPr>
-                            <w:t>Salou</w:t>
-                          </w:r>
-                          <w:proofErr w:type="spellEnd"/>
-                          <w:r>
-                            <w:rPr>
-                              <w:rFonts w:asciiTheme="majorHAnsi" w:eastAsiaTheme="majorEastAsia" w:hAnsiTheme="majorHAnsi" w:cstheme="majorBidi"/>
-                              <w:smallCaps/>
-                              <w:color w:val="5B9BD5" w:themeColor="accent1"/>
-                              <w:sz w:val="40"/>
-                              <w:szCs w:val="40"/>
-                            </w:rPr>
-                            <w:t xml:space="preserve"> </w:t>
-                          </w:r>
-                          <w:proofErr w:type="spellStart"/>
-                          <w:r>
-                            <w:rPr>
-                              <w:rFonts w:asciiTheme="majorHAnsi" w:eastAsiaTheme="majorEastAsia" w:hAnsiTheme="majorHAnsi" w:cstheme="majorBidi"/>
-                              <w:smallCaps/>
-                              <w:color w:val="5B9BD5" w:themeColor="accent1"/>
-                              <w:sz w:val="40"/>
-                              <w:szCs w:val="40"/>
-                            </w:rPr>
-                            <w:t>Nabé</w:t>
-                          </w:r>
-                          <w:proofErr w:type="spellEnd"/>
                         </w:p>
                         <w:p>
                           <w:pPr>
@@ -1004,7 +873,6 @@
                               <w:szCs w:val="40"/>
                             </w:rPr>
                           </w:pPr>
-                          <w:proofErr w:type="spellStart"/>
                           <w:r>
                             <w:rPr>
                               <w:rFonts w:asciiTheme="majorHAnsi" w:eastAsiaTheme="majorEastAsia" w:hAnsiTheme="majorHAnsi" w:cstheme="majorBidi"/>
@@ -1013,33 +881,9 @@
                               <w:sz w:val="40"/>
                               <w:szCs w:val="40"/>
                             </w:rPr>
-                            <w:t>Souhire</w:t>
+                            <w:t>Souhire Kenawi</w:t>
                           </w:r>
-                          <w:proofErr w:type="spellEnd"/>
-                          <w:r>
-                            <w:rPr>
-                              <w:rFonts w:asciiTheme="majorHAnsi" w:eastAsiaTheme="majorEastAsia" w:hAnsiTheme="majorHAnsi" w:cstheme="majorBidi"/>
-                              <w:smallCaps/>
-                              <w:color w:val="5B9BD5" w:themeColor="accent1"/>
-                              <w:sz w:val="40"/>
-                              <w:szCs w:val="40"/>
-                            </w:rPr>
-                            <w:t xml:space="preserve"> </w:t>
-                          </w:r>
-                          <w:proofErr w:type="spellStart"/>
-                          <w:r>
-                            <w:rPr>
-                              <w:rFonts w:asciiTheme="majorHAnsi" w:eastAsiaTheme="majorEastAsia" w:hAnsiTheme="majorHAnsi" w:cstheme="majorBidi"/>
-                              <w:smallCaps/>
-                              <w:color w:val="5B9BD5" w:themeColor="accent1"/>
-                              <w:sz w:val="40"/>
-                              <w:szCs w:val="40"/>
-                            </w:rPr>
-                            <w:t>Kenawi</w:t>
-                          </w:r>
-                          <w:proofErr w:type="spellEnd"/>
                         </w:p>
-                        <w:bookmarkEnd w:id="1"/>
                       </w:txbxContent>
                     </v:textbox>
                     <w10:wrap type="square" anchorx="margin"/>
@@ -1052,8 +896,6 @@
             <w:br w:type="page"/>
           </w:r>
         </w:p>
-        <w:bookmarkStart w:id="0" w:name="_GoBack" w:displacedByCustomXml="next"/>
-        <w:bookmarkEnd w:id="0" w:displacedByCustomXml="next"/>
       </w:sdtContent>
     </w:sdt>
     <w:p>
@@ -1113,26 +955,13 @@
         <w:t>er un jeu de gestion de ville</w:t>
       </w:r>
       <w:r>
-        <w:t xml:space="preserve"> dont le nom sera </w:t>
-      </w:r>
-      <w:proofErr w:type="spellStart"/>
-      <w:r>
-        <w:t>JBCity</w:t>
-      </w:r>
-      <w:proofErr w:type="spellEnd"/>
+        <w:t xml:space="preserve"> dont le nom sera JBCity</w:t>
+      </w:r>
       <w:r>
         <w:t>, à l’</w:t>
       </w:r>
       <w:r>
-        <w:t xml:space="preserve">image du célèbre jeu qu’est </w:t>
-      </w:r>
-      <w:proofErr w:type="spellStart"/>
-      <w:r>
-        <w:t>SimCity</w:t>
-      </w:r>
-      <w:proofErr w:type="spellEnd"/>
-      <w:r>
-        <w:t>. Ce dernier permet de simuler la gestion d’une ville</w:t>
+        <w:t>image du célèbre jeu qu’est SimCity. Ce dernier permet de simuler la gestion d’une ville</w:t>
       </w:r>
       <w:r>
         <w:t xml:space="preserve"> en incarnant son maire. </w:t>
@@ -1173,13 +1002,8 @@
       </w:r>
     </w:p>
     <w:p>
-      <w:proofErr w:type="spellStart"/>
-      <w:r>
-        <w:t>JBCity</w:t>
-      </w:r>
-      <w:proofErr w:type="spellEnd"/>
-      <w:r>
-        <w:t xml:space="preserve"> est une simulation mettant en interaction, un individu considéré comme étant le maire et sa ville de tutelle. </w:t>
+      <w:r>
+        <w:t xml:space="preserve">JBCity est une simulation mettant en interaction, un individu considéré comme étant le maire et sa ville de tutelle. </w:t>
       </w:r>
       <w:r>
         <w:t xml:space="preserve"> </w:t>
@@ -1198,7 +1022,35 @@
     </w:p>
     <w:p>
       <w:r>
-        <w:t>Les Principes de jeu sont les suivantes :</w:t>
+        <w:t>Les p</w:t>
+      </w:r>
+      <w:r>
+        <w:t xml:space="preserve">rincipes de </w:t>
+      </w:r>
+      <w:r>
+        <w:t>jeu</w:t>
+      </w:r>
+      <w:r>
+        <w:t xml:space="preserve"> se basent  sur ce que compose la ville, sur les actions du maire sur cette dernière. Il est aussi possible d’avoir un aperçu</w:t>
+      </w:r>
+      <w:r>
+        <w:t xml:space="preserve"> des différentes actions observables.</w:t>
+      </w:r>
+    </w:p>
+    <w:p>
+      <w:pPr>
+        <w:pStyle w:val="Titre2"/>
+      </w:pPr>
+      <w:r>
+        <w:t>La ville</w:t>
+      </w:r>
+    </w:p>
+    <w:p>
+      <w:r>
+        <w:t>Celle-ci comporte  de</w:t>
+      </w:r>
+      <w:r>
+        <w:t xml:space="preserve">s infrastructures qui sont les différents types de constructions, à savoir :  </w:t>
       </w:r>
     </w:p>
     <w:p>
@@ -1206,11 +1058,11 @@
         <w:pStyle w:val="Paragraphedeliste"/>
         <w:numPr>
           <w:ilvl w:val="0"/>
-          <w:numId w:val="5"/>
+          <w:numId w:val="4"/>
         </w:numPr>
       </w:pPr>
       <w:r>
-        <w:t>Un maire en situation de gestion et d'administration d'une ville</w:t>
+        <w:t>Infrastructure d'habitation (Maison, immeubles)</w:t>
       </w:r>
     </w:p>
     <w:p>
@@ -1218,173 +1070,11 @@
         <w:pStyle w:val="Paragraphedeliste"/>
         <w:numPr>
           <w:ilvl w:val="0"/>
-          <w:numId w:val="5"/>
-        </w:numPr>
-      </w:pPr>
-      <w:r>
-        <w:t xml:space="preserve">Le maire </w:t>
-      </w:r>
-      <w:r>
-        <w:t xml:space="preserve">décide de la construction </w:t>
-      </w:r>
-      <w:r>
-        <w:t>des infrastructures</w:t>
-      </w:r>
-    </w:p>
-    <w:p>
-      <w:pPr>
-        <w:pStyle w:val="Paragraphedeliste"/>
-        <w:numPr>
-          <w:ilvl w:val="1"/>
           <w:numId w:val="4"/>
         </w:numPr>
       </w:pPr>
       <w:r>
-        <w:t>Infrastructure d'habitation (Maison, immeubles)</w:t>
-      </w:r>
-    </w:p>
-    <w:p>
-      <w:pPr>
-        <w:pStyle w:val="Paragraphedeliste"/>
-        <w:numPr>
-          <w:ilvl w:val="1"/>
-          <w:numId w:val="4"/>
-        </w:numPr>
-      </w:pPr>
-      <w:r>
-        <w:t>Infrastructure d'œuvre sociale (</w:t>
-      </w:r>
-      <w:r>
-        <w:t>École</w:t>
-      </w:r>
-      <w:r>
-        <w:t>, hôpitaux, centres d'accueil, etc</w:t>
-      </w:r>
-      <w:r>
-        <w:t>.</w:t>
-      </w:r>
-      <w:r>
-        <w:t>)</w:t>
-      </w:r>
-    </w:p>
-    <w:p>
-      <w:pPr>
-        <w:pStyle w:val="Paragraphedeliste"/>
-        <w:numPr>
-          <w:ilvl w:val="1"/>
-          <w:numId w:val="4"/>
-        </w:numPr>
-      </w:pPr>
-      <w:r>
-        <w:t xml:space="preserve">Infrastructure industrielle (Usine, central électrique, société de service, </w:t>
-      </w:r>
-      <w:proofErr w:type="spellStart"/>
-      <w:r>
-        <w:t>etc</w:t>
-      </w:r>
-      <w:proofErr w:type="spellEnd"/>
-      <w:r>
-        <w:t>)</w:t>
-      </w:r>
-    </w:p>
-    <w:p>
-      <w:pPr>
-        <w:pStyle w:val="Paragraphedeliste"/>
-        <w:numPr>
-          <w:ilvl w:val="1"/>
-          <w:numId w:val="4"/>
-        </w:numPr>
-      </w:pPr>
-      <w:r>
-        <w:t>Infrastructure de transport (</w:t>
-      </w:r>
-      <w:r>
-        <w:t>gare, aéroports</w:t>
-      </w:r>
-      <w:r>
-        <w:t xml:space="preserve">, </w:t>
-      </w:r>
-      <w:r>
-        <w:t>parking</w:t>
-      </w:r>
-      <w:r>
-        <w:t>, etc</w:t>
-      </w:r>
-      <w:r>
-        <w:t>.</w:t>
-      </w:r>
-      <w:r>
-        <w:t>qsre</w:t>
-      </w:r>
-      <w:r>
-        <w:t>)</w:t>
-      </w:r>
-    </w:p>
-    <w:p>
-      <w:pPr>
-        <w:pStyle w:val="Paragraphedeliste"/>
-        <w:numPr>
-          <w:ilvl w:val="1"/>
-          <w:numId w:val="4"/>
-        </w:numPr>
-      </w:pPr>
-      <w:r>
-        <w:t xml:space="preserve">Infrastructure de </w:t>
-      </w:r>
-      <w:r>
-        <w:t>voies</w:t>
-      </w:r>
-      <w:r>
-        <w:t xml:space="preserve"> de communication (routes, chemins de fer, lignes téléphoniques, lignes électriques)</w:t>
-      </w:r>
-    </w:p>
-    <w:p>
-      <w:pPr>
-        <w:pStyle w:val="Paragraphedeliste"/>
-        <w:numPr>
-          <w:ilvl w:val="1"/>
-          <w:numId w:val="4"/>
-        </w:numPr>
-      </w:pPr>
-      <w:r>
-        <w:lastRenderedPageBreak/>
-        <w:t>Infrastructure Commerciale (Marché, supermarché, centre commercial, etc</w:t>
-      </w:r>
-      <w:r>
-        <w:t>.</w:t>
-      </w:r>
-      <w:r>
-        <w:t>)</w:t>
-      </w:r>
-    </w:p>
-    <w:p>
-      <w:pPr>
-        <w:pStyle w:val="Paragraphedeliste"/>
-        <w:numPr>
-          <w:ilvl w:val="1"/>
-          <w:numId w:val="4"/>
-        </w:numPr>
-      </w:pPr>
-      <w:r>
-        <w:t>Infrastructure de sécurité (postes de police, pompiers, etc</w:t>
-      </w:r>
-      <w:r>
-        <w:t>.</w:t>
-      </w:r>
-      <w:r>
-        <w:t>)</w:t>
-      </w:r>
-    </w:p>
-    <w:p>
-      <w:pPr>
-        <w:pStyle w:val="Paragraphedeliste"/>
-        <w:numPr>
-          <w:ilvl w:val="1"/>
-          <w:numId w:val="4"/>
-        </w:numPr>
-      </w:pPr>
-      <w:r>
-        <w:t>Infrastructure de loisir (Jardin public, stade, salles de spectacle)</w:t>
+        <w:t>Infrastructure d'œuvre sociale (École, hôpitaux, centres d'accueil, etc.)</w:t>
       </w:r>
     </w:p>
     <w:p>
@@ -1392,17 +1082,11 @@
         <w:pStyle w:val="Paragraphedeliste"/>
         <w:numPr>
           <w:ilvl w:val="0"/>
-          <w:numId w:val="5"/>
+          <w:numId w:val="4"/>
         </w:numPr>
       </w:pPr>
       <w:r>
-        <w:t xml:space="preserve">La population de la ville possède un niveau de satisfaction, elle peut être </w:t>
-      </w:r>
-      <w:r>
-        <w:t xml:space="preserve">heureuse </w:t>
-      </w:r>
-      <w:r>
-        <w:t>ou triste en fonction des évènements.</w:t>
+        <w:t>Infrastructure industrielle (Usine, central électrique, société de service, etc)</w:t>
       </w:r>
     </w:p>
     <w:p>
@@ -1410,11 +1094,11 @@
         <w:pStyle w:val="Paragraphedeliste"/>
         <w:numPr>
           <w:ilvl w:val="0"/>
-          <w:numId w:val="5"/>
+          <w:numId w:val="4"/>
         </w:numPr>
       </w:pPr>
       <w:r>
-        <w:t>La ville peut être polluée</w:t>
+        <w:t>Infrastructure de transport (gare, aéroports, parking, etc.)</w:t>
       </w:r>
     </w:p>
     <w:p>
@@ -1422,11 +1106,12 @@
         <w:pStyle w:val="Paragraphedeliste"/>
         <w:numPr>
           <w:ilvl w:val="0"/>
-          <w:numId w:val="5"/>
+          <w:numId w:val="4"/>
         </w:numPr>
       </w:pPr>
       <w:r>
-        <w:t>La population peut subir des épidémies, ou peut être malade</w:t>
+        <w:lastRenderedPageBreak/>
+        <w:t>Infrastructure de voies de communication (routes, chemins de fer, lignes téléphoniques, lignes électriques)</w:t>
       </w:r>
     </w:p>
     <w:p>
@@ -1434,11 +1119,11 @@
         <w:pStyle w:val="Paragraphedeliste"/>
         <w:numPr>
           <w:ilvl w:val="0"/>
-          <w:numId w:val="5"/>
+          <w:numId w:val="4"/>
         </w:numPr>
       </w:pPr>
       <w:r>
-        <w:t>La ville possède aussi un taux de criminalité</w:t>
+        <w:t>Infrastructure Commerciale (Marché, supermarché, centre commercial, etc.)</w:t>
       </w:r>
     </w:p>
     <w:p>
@@ -1446,17 +1131,11 @@
         <w:pStyle w:val="Paragraphedeliste"/>
         <w:numPr>
           <w:ilvl w:val="0"/>
-          <w:numId w:val="5"/>
+          <w:numId w:val="4"/>
         </w:numPr>
       </w:pPr>
       <w:r>
-        <w:t xml:space="preserve">La ville peut être victime des catastrophes naturelles (tornade, foudre, tremblement de terre, </w:t>
-      </w:r>
-      <w:r>
-        <w:t>etc.</w:t>
-      </w:r>
-      <w:r>
-        <w:t>)</w:t>
+        <w:t>Infrastructure de sécurité (postes de police, pompiers, etc.)</w:t>
       </w:r>
     </w:p>
     <w:p>
@@ -1464,47 +1143,72 @@
         <w:pStyle w:val="Paragraphedeliste"/>
         <w:numPr>
           <w:ilvl w:val="0"/>
-          <w:numId w:val="5"/>
+          <w:numId w:val="4"/>
         </w:numPr>
       </w:pPr>
       <w:r>
-        <w:t>La ville peut évoluer indépendamment de l’action du maire</w:t>
-      </w:r>
-    </w:p>
-    <w:p>
-      <w:pPr>
-        <w:pStyle w:val="Paragraphedeliste"/>
-        <w:numPr>
-          <w:ilvl w:val="0"/>
-          <w:numId w:val="5"/>
-        </w:numPr>
-      </w:pPr>
-      <w:r>
-        <w:t>Le temps est bel et bien effectif (Jour, Nuit, Saison</w:t>
-      </w:r>
-      <w:r>
-        <w:t>s</w:t>
-      </w:r>
-      <w:r>
-        <w:t>, etc…)</w:t>
-      </w:r>
-    </w:p>
-    <w:p>
-      <w:pPr>
-        <w:pStyle w:val="Paragraphedeliste"/>
-        <w:numPr>
-          <w:ilvl w:val="0"/>
-          <w:numId w:val="5"/>
-        </w:numPr>
-      </w:pPr>
-      <w:r>
-        <w:t xml:space="preserve">Le maire peut faire la collecte des Impôts (habitation, revenu, TVA, </w:t>
-      </w:r>
-      <w:r>
-        <w:t>etc.</w:t>
-      </w:r>
-      <w:r>
-        <w:t>)</w:t>
+        <w:t>Infrastructure de loisir (Jardin public, stade, salles de spectacle)</w:t>
+      </w:r>
+    </w:p>
+    <w:p>
+      <w:r>
+        <w:t>Ces infrastructures ont un prix, et certains peuvent générer du revenu qui sera taxé afin d’augmenter le budget de la ville.</w:t>
+      </w:r>
+    </w:p>
+    <w:p>
+      <w:r>
+        <w:t>Comme dans la vie réelle, une ville dispose aussi d’une population. Celle-ci est intimement liée à la construction des infrastructures, qui peuvent augmenter ou diminuer le nombre d’habitants, les rendre plus joyeux ou tristes, malades ou en bonne santé. Et toutes ces actions se font automatiquement en fonction du temps et des saisons. Le taux de criminalité, l’indice de pollution influence également la population de la ville.</w:t>
+      </w:r>
+    </w:p>
+    <w:p>
+      <w:r>
+        <w:t>La ville peut être victime des catastrophes naturelles (tornade, foudre, tremblement de terre, etc.)</w:t>
+      </w:r>
+    </w:p>
+    <w:p>
+      <w:r>
+        <w:t xml:space="preserve">Les infrastructures de la ville et tout ce qu’elle contient sont </w:t>
+      </w:r>
+      <w:r>
+        <w:t>représentées</w:t>
+      </w:r>
+      <w:r>
+        <w:t xml:space="preserve"> sur une carte qui sera affichée dans le jeu, et qui interagira avec le joueur.</w:t>
+      </w:r>
+    </w:p>
+    <w:p>
+      <w:pPr>
+        <w:pStyle w:val="Titre2"/>
+      </w:pPr>
+      <w:r>
+        <w:t>Les actions du maire du ville</w:t>
+      </w:r>
+    </w:p>
+    <w:p>
+      <w:r>
+        <w:t>Le maire ou encore le joueur de l’application peut agir sur l’évolution de la ville. Il peut décider de la construction et la destruction des infrastructures. Il peut également faire la collecte des impôts.</w:t>
+      </w:r>
+    </w:p>
+    <w:p>
+      <w:pPr>
+        <w:pStyle w:val="Titre2"/>
+      </w:pPr>
+      <w:r>
+        <w:t>Les résultats observables</w:t>
+      </w:r>
+    </w:p>
+    <w:p>
+      <w:r>
+        <w:t xml:space="preserve">Les résultats pouvant </w:t>
+      </w:r>
+      <w:r>
+        <w:t>être</w:t>
+      </w:r>
+      <w:r>
+        <w:t xml:space="preserve"> observé lors de l’</w:t>
+      </w:r>
+      <w:r>
+        <w:t xml:space="preserve">exécution  </w:t>
       </w:r>
     </w:p>
     <w:p>
@@ -1584,6 +1288,7 @@
     </w:p>
     <w:p>
       <w:r>
+        <w:lastRenderedPageBreak/>
         <w:t>Afin de pouvoir intégrer dans notre travail un certain nombre de modifications ou d'ajouts de</w:t>
       </w:r>
       <w:r>
@@ -1669,7 +1374,7 @@
         <w:noProof/>
         <w:color w:val="5B9BD5" w:themeColor="accent1"/>
       </w:rPr>
-      <w:t>2</w:t>
+      <w:t>1</w:t>
     </w:r>
     <w:r>
       <w:rPr>
@@ -1717,7 +1422,7 @@
   <w:abstractNum w:abstractNumId="0">
     <w:nsid w:val="0CFE24B9"/>
     <w:multiLevelType w:val="multilevel"/>
-    <w:tmpl w:val="73364782"/>
+    <w:tmpl w:val="B3D6BCF8"/>
     <w:lvl w:ilvl="0">
       <w:start w:val="1"/>
       <w:numFmt w:val="upperRoman"/>
@@ -1734,7 +1439,9 @@
     </w:lvl>
     <w:lvl w:ilvl="1">
       <w:start w:val="1"/>
-      <w:numFmt w:val="lowerLetter"/>
+      <w:numFmt w:val="decimal"/>
+      <w:pStyle w:val="Titre2"/>
+      <w:suff w:val="space"/>
       <w:lvlText w:val="%2."/>
       <w:lvlJc w:val="left"/>
       <w:pPr>
@@ -1830,6 +1537,205 @@
     </w:lvl>
   </w:abstractNum>
   <w:abstractNum w:abstractNumId="1">
+    <w:nsid w:val="15E95052"/>
+    <w:multiLevelType w:val="hybridMultilevel"/>
+    <w:tmpl w:val="5A029518"/>
+    <w:lvl w:ilvl="0" w:tplc="040C0001">
+      <w:start w:val="1"/>
+      <w:numFmt w:val="bullet"/>
+      <w:lvlText w:val=""/>
+      <w:lvlJc w:val="left"/>
+      <w:pPr>
+        <w:ind w:left="1117" w:hanging="360"/>
+      </w:pPr>
+      <w:rPr>
+        <w:rFonts w:ascii="Symbol" w:hAnsi="Symbol" w:hint="default"/>
+      </w:rPr>
+    </w:lvl>
+    <w:lvl w:ilvl="1" w:tplc="040C0003">
+      <w:start w:val="1"/>
+      <w:numFmt w:val="bullet"/>
+      <w:lvlText w:val="o"/>
+      <w:lvlJc w:val="left"/>
+      <w:pPr>
+        <w:ind w:left="1837" w:hanging="360"/>
+      </w:pPr>
+      <w:rPr>
+        <w:rFonts w:ascii="Courier New" w:hAnsi="Courier New" w:hint="default"/>
+      </w:rPr>
+    </w:lvl>
+    <w:lvl w:ilvl="2" w:tplc="040C0005" w:tentative="1">
+      <w:start w:val="1"/>
+      <w:numFmt w:val="bullet"/>
+      <w:lvlText w:val=""/>
+      <w:lvlJc w:val="left"/>
+      <w:pPr>
+        <w:ind w:left="2557" w:hanging="360"/>
+      </w:pPr>
+      <w:rPr>
+        <w:rFonts w:ascii="Wingdings" w:hAnsi="Wingdings" w:hint="default"/>
+      </w:rPr>
+    </w:lvl>
+    <w:lvl w:ilvl="3" w:tplc="040C0001" w:tentative="1">
+      <w:start w:val="1"/>
+      <w:numFmt w:val="bullet"/>
+      <w:lvlText w:val=""/>
+      <w:lvlJc w:val="left"/>
+      <w:pPr>
+        <w:ind w:left="3277" w:hanging="360"/>
+      </w:pPr>
+      <w:rPr>
+        <w:rFonts w:ascii="Symbol" w:hAnsi="Symbol" w:hint="default"/>
+      </w:rPr>
+    </w:lvl>
+    <w:lvl w:ilvl="4" w:tplc="040C0003" w:tentative="1">
+      <w:start w:val="1"/>
+      <w:numFmt w:val="bullet"/>
+      <w:lvlText w:val="o"/>
+      <w:lvlJc w:val="left"/>
+      <w:pPr>
+        <w:ind w:left="3997" w:hanging="360"/>
+      </w:pPr>
+      <w:rPr>
+        <w:rFonts w:ascii="Courier New" w:hAnsi="Courier New" w:hint="default"/>
+      </w:rPr>
+    </w:lvl>
+    <w:lvl w:ilvl="5" w:tplc="040C0005" w:tentative="1">
+      <w:start w:val="1"/>
+      <w:numFmt w:val="bullet"/>
+      <w:lvlText w:val=""/>
+      <w:lvlJc w:val="left"/>
+      <w:pPr>
+        <w:ind w:left="4717" w:hanging="360"/>
+      </w:pPr>
+      <w:rPr>
+        <w:rFonts w:ascii="Wingdings" w:hAnsi="Wingdings" w:hint="default"/>
+      </w:rPr>
+    </w:lvl>
+    <w:lvl w:ilvl="6" w:tplc="040C0001" w:tentative="1">
+      <w:start w:val="1"/>
+      <w:numFmt w:val="bullet"/>
+      <w:lvlText w:val=""/>
+      <w:lvlJc w:val="left"/>
+      <w:pPr>
+        <w:ind w:left="5437" w:hanging="360"/>
+      </w:pPr>
+      <w:rPr>
+        <w:rFonts w:ascii="Symbol" w:hAnsi="Symbol" w:hint="default"/>
+      </w:rPr>
+    </w:lvl>
+    <w:lvl w:ilvl="7" w:tplc="040C0003" w:tentative="1">
+      <w:start w:val="1"/>
+      <w:numFmt w:val="bullet"/>
+      <w:lvlText w:val="o"/>
+      <w:lvlJc w:val="left"/>
+      <w:pPr>
+        <w:ind w:left="6157" w:hanging="360"/>
+      </w:pPr>
+      <w:rPr>
+        <w:rFonts w:ascii="Courier New" w:hAnsi="Courier New" w:hint="default"/>
+      </w:rPr>
+    </w:lvl>
+    <w:lvl w:ilvl="8" w:tplc="040C0005" w:tentative="1">
+      <w:start w:val="1"/>
+      <w:numFmt w:val="bullet"/>
+      <w:lvlText w:val=""/>
+      <w:lvlJc w:val="left"/>
+      <w:pPr>
+        <w:ind w:left="6877" w:hanging="360"/>
+      </w:pPr>
+      <w:rPr>
+        <w:rFonts w:ascii="Wingdings" w:hAnsi="Wingdings" w:hint="default"/>
+      </w:rPr>
+    </w:lvl>
+  </w:abstractNum>
+  <w:abstractNum w:abstractNumId="2">
+    <w:nsid w:val="160C0EBE"/>
+    <w:multiLevelType w:val="hybridMultilevel"/>
+    <w:tmpl w:val="A1B2984C"/>
+    <w:lvl w:ilvl="0" w:tplc="040C000F">
+      <w:start w:val="1"/>
+      <w:numFmt w:val="decimal"/>
+      <w:lvlText w:val="%1."/>
+      <w:lvlJc w:val="left"/>
+      <w:pPr>
+        <w:ind w:left="1117" w:hanging="360"/>
+      </w:pPr>
+    </w:lvl>
+    <w:lvl w:ilvl="1" w:tplc="040C0019" w:tentative="1">
+      <w:start w:val="1"/>
+      <w:numFmt w:val="lowerLetter"/>
+      <w:lvlText w:val="%2."/>
+      <w:lvlJc w:val="left"/>
+      <w:pPr>
+        <w:ind w:left="1837" w:hanging="360"/>
+      </w:pPr>
+    </w:lvl>
+    <w:lvl w:ilvl="2" w:tplc="040C001B" w:tentative="1">
+      <w:start w:val="1"/>
+      <w:numFmt w:val="lowerRoman"/>
+      <w:lvlText w:val="%3."/>
+      <w:lvlJc w:val="right"/>
+      <w:pPr>
+        <w:ind w:left="2557" w:hanging="180"/>
+      </w:pPr>
+    </w:lvl>
+    <w:lvl w:ilvl="3" w:tplc="040C000F" w:tentative="1">
+      <w:start w:val="1"/>
+      <w:numFmt w:val="decimal"/>
+      <w:lvlText w:val="%4."/>
+      <w:lvlJc w:val="left"/>
+      <w:pPr>
+        <w:ind w:left="3277" w:hanging="360"/>
+      </w:pPr>
+    </w:lvl>
+    <w:lvl w:ilvl="4" w:tplc="040C0019" w:tentative="1">
+      <w:start w:val="1"/>
+      <w:numFmt w:val="lowerLetter"/>
+      <w:lvlText w:val="%5."/>
+      <w:lvlJc w:val="left"/>
+      <w:pPr>
+        <w:ind w:left="3997" w:hanging="360"/>
+      </w:pPr>
+    </w:lvl>
+    <w:lvl w:ilvl="5" w:tplc="040C001B" w:tentative="1">
+      <w:start w:val="1"/>
+      <w:numFmt w:val="lowerRoman"/>
+      <w:lvlText w:val="%6."/>
+      <w:lvlJc w:val="right"/>
+      <w:pPr>
+        <w:ind w:left="4717" w:hanging="180"/>
+      </w:pPr>
+    </w:lvl>
+    <w:lvl w:ilvl="6" w:tplc="040C000F" w:tentative="1">
+      <w:start w:val="1"/>
+      <w:numFmt w:val="decimal"/>
+      <w:lvlText w:val="%7."/>
+      <w:lvlJc w:val="left"/>
+      <w:pPr>
+        <w:ind w:left="5437" w:hanging="360"/>
+      </w:pPr>
+    </w:lvl>
+    <w:lvl w:ilvl="7" w:tplc="040C0019" w:tentative="1">
+      <w:start w:val="1"/>
+      <w:numFmt w:val="lowerLetter"/>
+      <w:lvlText w:val="%8."/>
+      <w:lvlJc w:val="left"/>
+      <w:pPr>
+        <w:ind w:left="6157" w:hanging="360"/>
+      </w:pPr>
+    </w:lvl>
+    <w:lvl w:ilvl="8" w:tplc="040C001B" w:tentative="1">
+      <w:start w:val="1"/>
+      <w:numFmt w:val="lowerRoman"/>
+      <w:lvlText w:val="%9."/>
+      <w:lvlJc w:val="right"/>
+      <w:pPr>
+        <w:ind w:left="6877" w:hanging="180"/>
+      </w:pPr>
+    </w:lvl>
+  </w:abstractNum>
+  <w:abstractNum w:abstractNumId="3">
     <w:nsid w:val="2BC609DD"/>
     <w:multiLevelType w:val="hybridMultilevel"/>
     <w:tmpl w:val="28581562"/>
@@ -1942,7 +1848,7 @@
       </w:rPr>
     </w:lvl>
   </w:abstractNum>
-  <w:abstractNum w:abstractNumId="2">
+  <w:abstractNum w:abstractNumId="4">
     <w:nsid w:val="370B5231"/>
     <w:multiLevelType w:val="hybridMultilevel"/>
     <w:tmpl w:val="F350F4F6"/>
@@ -2034,10 +1940,10 @@
       </w:pPr>
     </w:lvl>
   </w:abstractNum>
-  <w:abstractNum w:abstractNumId="3">
+  <w:abstractNum w:abstractNumId="5">
     <w:nsid w:val="53413210"/>
     <w:multiLevelType w:val="hybridMultilevel"/>
-    <w:tmpl w:val="815406DC"/>
+    <w:tmpl w:val="34947A84"/>
     <w:lvl w:ilvl="0" w:tplc="040C000F">
       <w:start w:val="1"/>
       <w:numFmt w:val="decimal"/>
@@ -2120,7 +2026,7 @@
       </w:pPr>
     </w:lvl>
   </w:abstractNum>
-  <w:abstractNum w:abstractNumId="4">
+  <w:abstractNum w:abstractNumId="6">
     <w:nsid w:val="615012AB"/>
     <w:multiLevelType w:val="hybridMultilevel"/>
     <w:tmpl w:val="750CD31C"/>
@@ -2232,7 +2138,7 @@
       </w:rPr>
     </w:lvl>
   </w:abstractNum>
-  <w:abstractNum w:abstractNumId="5">
+  <w:abstractNum w:abstractNumId="7">
     <w:nsid w:val="63AA43E7"/>
     <w:multiLevelType w:val="hybridMultilevel"/>
     <w:tmpl w:val="4C9E97AA"/>
@@ -2346,22 +2252,28 @@
     </w:lvl>
   </w:abstractNum>
   <w:num w:numId="1">
+    <w:abstractNumId w:val="7"/>
+  </w:num>
+  <w:num w:numId="2">
+    <w:abstractNumId w:val="6"/>
+  </w:num>
+  <w:num w:numId="3">
+    <w:abstractNumId w:val="3"/>
+  </w:num>
+  <w:num w:numId="4">
     <w:abstractNumId w:val="5"/>
   </w:num>
-  <w:num w:numId="2">
+  <w:num w:numId="5">
     <w:abstractNumId w:val="4"/>
-  </w:num>
-  <w:num w:numId="3">
-    <w:abstractNumId w:val="1"/>
-  </w:num>
-  <w:num w:numId="4">
-    <w:abstractNumId w:val="3"/>
-  </w:num>
-  <w:num w:numId="5">
-    <w:abstractNumId w:val="2"/>
   </w:num>
   <w:num w:numId="6">
     <w:abstractNumId w:val="0"/>
+  </w:num>
+  <w:num w:numId="7">
+    <w:abstractNumId w:val="1"/>
+  </w:num>
+  <w:num w:numId="8">
+    <w:abstractNumId w:val="2"/>
   </w:num>
 </w:numbering>
 </file>
@@ -2559,7 +2471,6 @@
         <w:numId w:val="6"/>
       </w:numPr>
       <w:spacing w:before="240" w:after="0"/>
-      <w:ind w:left="357" w:hanging="357"/>
       <w:jc w:val="left"/>
       <w:outlineLvl w:val="0"/>
     </w:pPr>
@@ -2570,6 +2481,34 @@
       <w:color w:val="2E74B5" w:themeColor="accent1" w:themeShade="BF"/>
       <w:sz w:val="40"/>
       <w:szCs w:val="32"/>
+    </w:rPr>
+  </w:style>
+  <w:style w:type="paragraph" w:styleId="Titre2">
+    <w:name w:val="heading 2"/>
+    <w:basedOn w:val="Normal"/>
+    <w:next w:val="Normal"/>
+    <w:link w:val="Titre2Car"/>
+    <w:uiPriority w:val="9"/>
+    <w:unhideWhenUsed/>
+    <w:qFormat/>
+    <w:rsid w:val="0033583B"/>
+    <w:pPr>
+      <w:keepNext/>
+      <w:keepLines/>
+      <w:numPr>
+        <w:ilvl w:val="1"/>
+        <w:numId w:val="6"/>
+      </w:numPr>
+      <w:spacing w:before="200" w:after="0"/>
+      <w:outlineLvl w:val="1"/>
+    </w:pPr>
+    <w:rPr>
+      <w:rFonts w:asciiTheme="majorHAnsi" w:eastAsiaTheme="majorEastAsia" w:hAnsiTheme="majorHAnsi" w:cstheme="majorBidi"/>
+      <w:b/>
+      <w:bCs/>
+      <w:color w:val="5B9BD5" w:themeColor="accent1"/>
+      <w:sz w:val="26"/>
+      <w:szCs w:val="26"/>
     </w:rPr>
   </w:style>
   <w:style w:type="character" w:default="1" w:styleId="Policepardfaut">
@@ -2752,6 +2691,21 @@
       <w:rFonts w:ascii="Lucida Grande" w:hAnsi="Lucida Grande" w:cs="Lucida Grande"/>
       <w:sz w:val="18"/>
       <w:szCs w:val="18"/>
+    </w:rPr>
+  </w:style>
+  <w:style w:type="character" w:customStyle="1" w:styleId="Titre2Car">
+    <w:name w:val="Titre 2 Car"/>
+    <w:basedOn w:val="Policepardfaut"/>
+    <w:link w:val="Titre2"/>
+    <w:uiPriority w:val="9"/>
+    <w:rsid w:val="0033583B"/>
+    <w:rPr>
+      <w:rFonts w:asciiTheme="majorHAnsi" w:eastAsiaTheme="majorEastAsia" w:hAnsiTheme="majorHAnsi" w:cstheme="majorBidi"/>
+      <w:b/>
+      <w:bCs/>
+      <w:color w:val="5B9BD5" w:themeColor="accent1"/>
+      <w:sz w:val="26"/>
+      <w:szCs w:val="26"/>
     </w:rPr>
   </w:style>
 </w:styles>
@@ -2950,7 +2904,6 @@
         <w:numId w:val="6"/>
       </w:numPr>
       <w:spacing w:before="240" w:after="0"/>
-      <w:ind w:left="357" w:hanging="357"/>
       <w:jc w:val="left"/>
       <w:outlineLvl w:val="0"/>
     </w:pPr>
@@ -2961,6 +2914,34 @@
       <w:color w:val="2E74B5" w:themeColor="accent1" w:themeShade="BF"/>
       <w:sz w:val="40"/>
       <w:szCs w:val="32"/>
+    </w:rPr>
+  </w:style>
+  <w:style w:type="paragraph" w:styleId="Titre2">
+    <w:name w:val="heading 2"/>
+    <w:basedOn w:val="Normal"/>
+    <w:next w:val="Normal"/>
+    <w:link w:val="Titre2Car"/>
+    <w:uiPriority w:val="9"/>
+    <w:unhideWhenUsed/>
+    <w:qFormat/>
+    <w:rsid w:val="0033583B"/>
+    <w:pPr>
+      <w:keepNext/>
+      <w:keepLines/>
+      <w:numPr>
+        <w:ilvl w:val="1"/>
+        <w:numId w:val="6"/>
+      </w:numPr>
+      <w:spacing w:before="200" w:after="0"/>
+      <w:outlineLvl w:val="1"/>
+    </w:pPr>
+    <w:rPr>
+      <w:rFonts w:asciiTheme="majorHAnsi" w:eastAsiaTheme="majorEastAsia" w:hAnsiTheme="majorHAnsi" w:cstheme="majorBidi"/>
+      <w:b/>
+      <w:bCs/>
+      <w:color w:val="5B9BD5" w:themeColor="accent1"/>
+      <w:sz w:val="26"/>
+      <w:szCs w:val="26"/>
     </w:rPr>
   </w:style>
   <w:style w:type="character" w:default="1" w:styleId="Policepardfaut">
@@ -3145,589 +3126,22 @@
       <w:szCs w:val="18"/>
     </w:rPr>
   </w:style>
+  <w:style w:type="character" w:customStyle="1" w:styleId="Titre2Car">
+    <w:name w:val="Titre 2 Car"/>
+    <w:basedOn w:val="Policepardfaut"/>
+    <w:link w:val="Titre2"/>
+    <w:uiPriority w:val="9"/>
+    <w:rsid w:val="0033583B"/>
+    <w:rPr>
+      <w:rFonts w:asciiTheme="majorHAnsi" w:eastAsiaTheme="majorEastAsia" w:hAnsiTheme="majorHAnsi" w:cstheme="majorBidi"/>
+      <w:b/>
+      <w:bCs/>
+      <w:color w:val="5B9BD5" w:themeColor="accent1"/>
+      <w:sz w:val="26"/>
+      <w:szCs w:val="26"/>
+    </w:rPr>
+  </w:style>
 </w:styles>
-</file>
-
-<file path=word/glossary/document.xml><?xml version="1.0" encoding="utf-8"?>
-<w:glossaryDocument xmlns:wpc="http://schemas.microsoft.com/office/word/2010/wordprocessingCanvas" xmlns:mo="http://schemas.microsoft.com/office/mac/office/2008/main" xmlns:mc="http://schemas.openxmlformats.org/markup-compatibility/2006" xmlns:mv="urn:schemas-microsoft-com:mac:vml" xmlns:o="urn:schemas-microsoft-com:office:office" xmlns:r="http://schemas.openxmlformats.org/officeDocument/2006/relationships" xmlns:m="http://schemas.openxmlformats.org/officeDocument/2006/math" xmlns:v="urn:schemas-microsoft-com:vml" xmlns:wp14="http://schemas.microsoft.com/office/word/2010/wordprocessingDrawing" xmlns:wp="http://schemas.openxmlformats.org/drawingml/2006/wordprocessingDrawing" xmlns:w10="urn:schemas-microsoft-com:office:word" xmlns:w="http://schemas.openxmlformats.org/wordprocessingml/2006/main" xmlns:w14="http://schemas.microsoft.com/office/word/2010/wordml" xmlns:wpg="http://schemas.microsoft.com/office/word/2010/wordprocessingGroup" xmlns:wpi="http://schemas.microsoft.com/office/word/2010/wordprocessingInk" xmlns:wne="http://schemas.microsoft.com/office/word/2006/wordml" xmlns:wps="http://schemas.microsoft.com/office/word/2010/wordprocessingShape" mc:Ignorable="w14 wp14"/>
-</file>
-
-<file path=word/glossary/fontTable.xml><?xml version="1.0" encoding="utf-8"?>
-<w:fonts xmlns:mc="http://schemas.openxmlformats.org/markup-compatibility/2006" xmlns:r="http://schemas.openxmlformats.org/officeDocument/2006/relationships" xmlns:w="http://schemas.openxmlformats.org/wordprocessingml/2006/main" xmlns:w14="http://schemas.microsoft.com/office/word/2010/wordml" mc:Ignorable="w14">
-  <w:font w:name="Times New Roman">
-    <w:panose1 w:val="02020603050405020304"/>
-    <w:charset w:val="00"/>
-    <w:family w:val="auto"/>
-    <w:pitch w:val="variable"/>
-    <w:sig w:usb0="E0002AFF" w:usb1="C0007841" w:usb2="00000009" w:usb3="00000000" w:csb0="000001FF" w:csb1="00000000"/>
-  </w:font>
-  <w:font w:name="Symbol">
-    <w:panose1 w:val="00000000000000000000"/>
-    <w:charset w:val="02"/>
-    <w:family w:val="auto"/>
-    <w:pitch w:val="variable"/>
-    <w:sig w:usb0="00000000" w:usb1="10000000" w:usb2="00000000" w:usb3="00000000" w:csb0="80000000" w:csb1="00000000"/>
-  </w:font>
-  <w:font w:name="Courier New">
-    <w:panose1 w:val="02070309020205020404"/>
-    <w:charset w:val="00"/>
-    <w:family w:val="auto"/>
-    <w:pitch w:val="variable"/>
-    <w:sig w:usb0="00000003" w:usb1="00000000" w:usb2="00000000" w:usb3="00000000" w:csb0="00000001" w:csb1="00000000"/>
-  </w:font>
-  <w:font w:name="Wingdings">
-    <w:panose1 w:val="05000000000000000000"/>
-    <w:charset w:val="02"/>
-    <w:family w:val="auto"/>
-    <w:pitch w:val="variable"/>
-    <w:sig w:usb0="00000000" w:usb1="10000000" w:usb2="00000000" w:usb3="00000000" w:csb0="80000000" w:csb1="00000000"/>
-  </w:font>
-  <w:font w:name="Calibri">
-    <w:panose1 w:val="020F0502020204030204"/>
-    <w:charset w:val="00"/>
-    <w:family w:val="auto"/>
-    <w:pitch w:val="variable"/>
-    <w:sig w:usb0="E10002FF" w:usb1="4000ACFF" w:usb2="00000009" w:usb3="00000000" w:csb0="0000019F" w:csb1="00000000"/>
-  </w:font>
-  <w:font w:name="Calibri Light">
-    <w:panose1 w:val="020F0302020204030204"/>
-    <w:charset w:val="00"/>
-    <w:family w:val="auto"/>
-    <w:pitch w:val="variable"/>
-    <w:sig w:usb0="A00002EF" w:usb1="4000207B" w:usb2="00000000" w:usb3="00000000" w:csb0="0000009F" w:csb1="00000000"/>
-  </w:font>
-  <w:font w:name="ＭＳ ゴシック">
-    <w:charset w:val="4E"/>
-    <w:family w:val="auto"/>
-    <w:pitch w:val="variable"/>
-    <w:sig w:usb0="00000001" w:usb1="08070000" w:usb2="00000010" w:usb3="00000000" w:csb0="00020000" w:csb1="00000000"/>
-  </w:font>
-  <w:font w:name="ＭＳ 明朝">
-    <w:charset w:val="4E"/>
-    <w:family w:val="auto"/>
-    <w:pitch w:val="variable"/>
-    <w:sig w:usb0="00000001" w:usb1="08070000" w:usb2="00000010" w:usb3="00000000" w:csb0="00020000" w:csb1="00000000"/>
-  </w:font>
-  <w:font w:name="Lucida Grande">
-    <w:panose1 w:val="020B0600040502020204"/>
-    <w:charset w:val="00"/>
-    <w:family w:val="auto"/>
-    <w:pitch w:val="variable"/>
-    <w:sig w:usb0="E1000AEF" w:usb1="5000A1FF" w:usb2="00000000" w:usb3="00000000" w:csb0="000001BF" w:csb1="00000000"/>
-  </w:font>
-  <w:font w:name="Arial">
-    <w:panose1 w:val="020B0604020202020204"/>
-    <w:charset w:val="00"/>
-    <w:family w:val="auto"/>
-    <w:pitch w:val="variable"/>
-    <w:sig w:usb0="00000003" w:usb1="00000000" w:usb2="00000000" w:usb3="00000000" w:csb0="00000001" w:csb1="00000000"/>
-  </w:font>
-  <w:font w:name="Cambria">
-    <w:panose1 w:val="02040503050406030204"/>
-    <w:charset w:val="00"/>
-    <w:family w:val="auto"/>
-    <w:pitch w:val="variable"/>
-    <w:sig w:usb0="E00002FF" w:usb1="400004FF" w:usb2="00000000" w:usb3="00000000" w:csb0="0000019F" w:csb1="00000000"/>
-  </w:font>
-</w:fonts>
-</file>
-
-<file path=word/glossary/settings.xml><?xml version="1.0" encoding="utf-8"?>
-<w:settings xmlns:mc="http://schemas.openxmlformats.org/markup-compatibility/2006" xmlns:o="urn:schemas-microsoft-com:office:office" xmlns:r="http://schemas.openxmlformats.org/officeDocument/2006/relationships" xmlns:m="http://schemas.openxmlformats.org/officeDocument/2006/math" xmlns:v="urn:schemas-microsoft-com:vml" xmlns:w10="urn:schemas-microsoft-com:office:word" xmlns:w="http://schemas.openxmlformats.org/wordprocessingml/2006/main" xmlns:w14="http://schemas.microsoft.com/office/word/2010/wordml" xmlns:sl="http://schemas.openxmlformats.org/schemaLibrary/2006/main" mc:Ignorable="w14">
-  <w:view w:val="normal"/>
-  <w:defaultTabStop w:val="708"/>
-  <w:hyphenationZone w:val="425"/>
-  <w:characterSpacingControl w:val="doNotCompress"/>
-  <w:compat>
-    <w:useFELayout/>
-    <w:compatSetting w:name="compatibilityMode" w:uri="http://schemas.microsoft.com/office/word" w:val="14"/>
-    <w:compatSetting w:name="overrideTableStyleFontSizeAndJustification" w:uri="http://schemas.microsoft.com/office/word" w:val="1"/>
-    <w:compatSetting w:name="enableOpenTypeFeatures" w:uri="http://schemas.microsoft.com/office/word" w:val="1"/>
-    <w:compatSetting w:name="doNotFlipMirrorIndents" w:uri="http://schemas.microsoft.com/office/word" w:val="1"/>
-  </w:compat>
-  <w:rsids>
-    <w:rsidRoot w:val="00DA10F5"/>
-    <w:rsid w:val="003045FB"/>
-    <w:rsid w:val="0068071F"/>
-    <w:rsid w:val="00751976"/>
-    <w:rsid w:val="00A75C7A"/>
-    <w:rsid w:val="00BA21A9"/>
-    <w:rsid w:val="00BC7DEA"/>
-    <w:rsid w:val="00C0382E"/>
-    <w:rsid w:val="00C1387E"/>
-    <w:rsid w:val="00C51229"/>
-    <w:rsid w:val="00C849B8"/>
-    <w:rsid w:val="00DA10F5"/>
-  </w:rsids>
-  <m:mathPr>
-    <m:mathFont m:val="Cambria Math"/>
-    <m:brkBin m:val="before"/>
-    <m:brkBinSub m:val="--"/>
-    <m:smallFrac m:val="0"/>
-    <m:dispDef/>
-    <m:lMargin m:val="0"/>
-    <m:rMargin m:val="0"/>
-    <m:defJc m:val="centerGroup"/>
-    <m:wrapIndent m:val="1440"/>
-    <m:intLim m:val="subSup"/>
-    <m:naryLim m:val="undOvr"/>
-  </m:mathPr>
-  <w:themeFontLang w:val="fr-FR" w:eastAsia="ja-JP"/>
-  <w:clrSchemeMapping w:bg1="light1" w:t1="dark1" w:bg2="light2" w:t2="dark2" w:accent1="accent1" w:accent2="accent2" w:accent3="accent3" w:accent4="accent4" w:accent5="accent5" w:accent6="accent6" w:hyperlink="hyperlink" w:followedHyperlink="followedHyperlink"/>
-  <w:doNotAutoCompressPictures/>
-  <w:decimalSymbol w:val=","/>
-  <w:listSeparator w:val=";"/>
-</w:settings>
-</file>
-
-<file path=word/glossary/styles.xml><?xml version="1.0" encoding="utf-8"?>
-<w:styles xmlns:mc="http://schemas.openxmlformats.org/markup-compatibility/2006" xmlns:r="http://schemas.openxmlformats.org/officeDocument/2006/relationships" xmlns:w="http://schemas.openxmlformats.org/wordprocessingml/2006/main" xmlns:w14="http://schemas.microsoft.com/office/word/2010/wordml" mc:Ignorable="w14">
-  <w:docDefaults>
-    <w:rPrDefault>
-      <w:rPr>
-        <w:rFonts w:asciiTheme="minorHAnsi" w:eastAsiaTheme="minorEastAsia" w:hAnsiTheme="minorHAnsi" w:cstheme="minorBidi"/>
-        <w:sz w:val="22"/>
-        <w:szCs w:val="22"/>
-        <w:lang w:val="fr-FR" w:eastAsia="fr-FR" w:bidi="ar-SA"/>
-      </w:rPr>
-    </w:rPrDefault>
-    <w:pPrDefault>
-      <w:pPr>
-        <w:spacing w:after="160" w:line="259" w:lineRule="auto"/>
-      </w:pPr>
-    </w:pPrDefault>
-  </w:docDefaults>
-  <w:latentStyles w:defLockedState="0" w:defUIPriority="99" w:defSemiHidden="1" w:defUnhideWhenUsed="1" w:defQFormat="0" w:count="276">
-    <w:lsdException w:name="Normal" w:semiHidden="0" w:uiPriority="0" w:unhideWhenUsed="0" w:qFormat="1"/>
-    <w:lsdException w:name="heading 1" w:semiHidden="0" w:uiPriority="9" w:unhideWhenUsed="0" w:qFormat="1"/>
-    <w:lsdException w:name="heading 2" w:uiPriority="9" w:qFormat="1"/>
-    <w:lsdException w:name="heading 3" w:uiPriority="9" w:qFormat="1"/>
-    <w:lsdException w:name="heading 4" w:uiPriority="9" w:qFormat="1"/>
-    <w:lsdException w:name="heading 5" w:uiPriority="9" w:qFormat="1"/>
-    <w:lsdException w:name="heading 6" w:uiPriority="9" w:qFormat="1"/>
-    <w:lsdException w:name="heading 7" w:uiPriority="9" w:qFormat="1"/>
-    <w:lsdException w:name="heading 8" w:uiPriority="9" w:qFormat="1"/>
-    <w:lsdException w:name="heading 9" w:uiPriority="9" w:qFormat="1"/>
-    <w:lsdException w:name="toc 1" w:uiPriority="39"/>
-    <w:lsdException w:name="toc 2" w:uiPriority="39"/>
-    <w:lsdException w:name="toc 3" w:uiPriority="39"/>
-    <w:lsdException w:name="toc 4" w:uiPriority="39"/>
-    <w:lsdException w:name="toc 5" w:uiPriority="39"/>
-    <w:lsdException w:name="toc 6" w:uiPriority="39"/>
-    <w:lsdException w:name="toc 7" w:uiPriority="39"/>
-    <w:lsdException w:name="toc 8" w:uiPriority="39"/>
-    <w:lsdException w:name="toc 9" w:uiPriority="39"/>
-    <w:lsdException w:name="caption" w:uiPriority="35" w:qFormat="1"/>
-    <w:lsdException w:name="Title" w:semiHidden="0" w:uiPriority="10" w:unhideWhenUsed="0" w:qFormat="1"/>
-    <w:lsdException w:name="Default Paragraph Font" w:uiPriority="1"/>
-    <w:lsdException w:name="Subtitle" w:semiHidden="0" w:uiPriority="11" w:unhideWhenUsed="0" w:qFormat="1"/>
-    <w:lsdException w:name="Strong" w:semiHidden="0" w:uiPriority="22" w:unhideWhenUsed="0" w:qFormat="1"/>
-    <w:lsdException w:name="Emphasis" w:semiHidden="0" w:uiPriority="20" w:unhideWhenUsed="0" w:qFormat="1"/>
-    <w:lsdException w:name="Table Grid" w:semiHidden="0" w:uiPriority="39" w:unhideWhenUsed="0"/>
-    <w:lsdException w:name="Note Level 1" w:semiHidden="0" w:unhideWhenUsed="0"/>
-    <w:lsdException w:name="Note Level 2" w:semiHidden="0" w:unhideWhenUsed="0"/>
-    <w:lsdException w:name="Note Level 3" w:semiHidden="0" w:unhideWhenUsed="0"/>
-    <w:lsdException w:name="Note Level 4" w:semiHidden="0" w:unhideWhenUsed="0"/>
-    <w:lsdException w:name="Note Level 5" w:semiHidden="0" w:unhideWhenUsed="0"/>
-    <w:lsdException w:name="Note Level 6" w:semiHidden="0" w:unhideWhenUsed="0"/>
-    <w:lsdException w:name="Note Level 7" w:semiHidden="0" w:unhideWhenUsed="0"/>
-    <w:lsdException w:name="Note Level 8" w:semiHidden="0" w:unhideWhenUsed="0"/>
-    <w:lsdException w:name="Note Level 9" w:semiHidden="0" w:unhideWhenUsed="0"/>
-    <w:lsdException w:name="Placeholder Text" w:unhideWhenUsed="0"/>
-    <w:lsdException w:name="No Spacing" w:semiHidden="0" w:uiPriority="1" w:unhideWhenUsed="0" w:qFormat="1"/>
-    <w:lsdException w:name="Light Shading" w:semiHidden="0" w:uiPriority="60" w:unhideWhenUsed="0"/>
-    <w:lsdException w:name="Light List" w:semiHidden="0" w:uiPriority="61" w:unhideWhenUsed="0"/>
-    <w:lsdException w:name="Light Grid" w:semiHidden="0" w:uiPriority="62" w:unhideWhenUsed="0"/>
-    <w:lsdException w:name="Medium Shading 1" w:semiHidden="0" w:uiPriority="63" w:unhideWhenUsed="0"/>
-    <w:lsdException w:name="Medium Shading 2" w:semiHidden="0" w:uiPriority="64" w:unhideWhenUsed="0"/>
-    <w:lsdException w:name="Medium List 1" w:semiHidden="0" w:uiPriority="65" w:unhideWhenUsed="0"/>
-    <w:lsdException w:name="Medium List 2" w:semiHidden="0" w:uiPriority="66" w:unhideWhenUsed="0"/>
-    <w:lsdException w:name="Medium Grid 1" w:semiHidden="0" w:uiPriority="67" w:unhideWhenUsed="0"/>
-    <w:lsdException w:name="Medium Grid 2" w:semiHidden="0" w:uiPriority="68" w:unhideWhenUsed="0"/>
-    <w:lsdException w:name="Medium Grid 3" w:semiHidden="0" w:uiPriority="69" w:unhideWhenUsed="0"/>
-    <w:lsdException w:name="Dark List" w:semiHidden="0" w:uiPriority="70" w:unhideWhenUsed="0"/>
-    <w:lsdException w:name="Colorful Shading" w:semiHidden="0" w:uiPriority="71" w:unhideWhenUsed="0"/>
-    <w:lsdException w:name="Colorful List" w:semiHidden="0" w:uiPriority="72" w:unhideWhenUsed="0"/>
-    <w:lsdException w:name="Colorful Grid" w:semiHidden="0" w:uiPriority="73" w:unhideWhenUsed="0"/>
-    <w:lsdException w:name="Light Shading Accent 1" w:semiHidden="0" w:uiPriority="60" w:unhideWhenUsed="0"/>
-    <w:lsdException w:name="Light List Accent 1" w:semiHidden="0" w:uiPriority="61" w:unhideWhenUsed="0"/>
-    <w:lsdException w:name="Light Grid Accent 1" w:semiHidden="0" w:uiPriority="62" w:unhideWhenUsed="0"/>
-    <w:lsdException w:name="Medium Shading 1 Accent 1" w:semiHidden="0" w:uiPriority="63" w:unhideWhenUsed="0"/>
-    <w:lsdException w:name="Medium Shading 2 Accent 1" w:semiHidden="0" w:uiPriority="64" w:unhideWhenUsed="0"/>
-    <w:lsdException w:name="Medium List 1 Accent 1" w:semiHidden="0" w:uiPriority="65" w:unhideWhenUsed="0"/>
-    <w:lsdException w:name="Revision" w:unhideWhenUsed="0"/>
-    <w:lsdException w:name="List Paragraph" w:semiHidden="0" w:uiPriority="34" w:unhideWhenUsed="0" w:qFormat="1"/>
-    <w:lsdException w:name="Quote" w:semiHidden="0" w:uiPriority="29" w:unhideWhenUsed="0" w:qFormat="1"/>
-    <w:lsdException w:name="Intense Quote" w:semiHidden="0" w:uiPriority="30" w:unhideWhenUsed="0" w:qFormat="1"/>
-    <w:lsdException w:name="Medium List 2 Accent 1" w:semiHidden="0" w:uiPriority="66" w:unhideWhenUsed="0"/>
-    <w:lsdException w:name="Medium Grid 1 Accent 1" w:semiHidden="0" w:uiPriority="67" w:unhideWhenUsed="0"/>
-    <w:lsdException w:name="Medium Grid 2 Accent 1" w:semiHidden="0" w:uiPriority="68" w:unhideWhenUsed="0"/>
-    <w:lsdException w:name="Medium Grid 3 Accent 1" w:semiHidden="0" w:uiPriority="69" w:unhideWhenUsed="0"/>
-    <w:lsdException w:name="Dark List Accent 1" w:semiHidden="0" w:uiPriority="70" w:unhideWhenUsed="0"/>
-    <w:lsdException w:name="Colorful Shading Accent 1" w:semiHidden="0" w:uiPriority="71" w:unhideWhenUsed="0"/>
-    <w:lsdException w:name="Colorful List Accent 1" w:semiHidden="0" w:uiPriority="72" w:unhideWhenUsed="0"/>
-    <w:lsdException w:name="Colorful Grid Accent 1" w:semiHidden="0" w:uiPriority="73" w:unhideWhenUsed="0"/>
-    <w:lsdException w:name="Light Shading Accent 2" w:semiHidden="0" w:uiPriority="60" w:unhideWhenUsed="0"/>
-    <w:lsdException w:name="Light List Accent 2" w:semiHidden="0" w:uiPriority="61" w:unhideWhenUsed="0"/>
-    <w:lsdException w:name="Light Grid Accent 2" w:semiHidden="0" w:uiPriority="62" w:unhideWhenUsed="0"/>
-    <w:lsdException w:name="Medium Shading 1 Accent 2" w:semiHidden="0" w:uiPriority="63" w:unhideWhenUsed="0"/>
-    <w:lsdException w:name="Medium Shading 2 Accent 2" w:semiHidden="0" w:uiPriority="64" w:unhideWhenUsed="0"/>
-    <w:lsdException w:name="Medium List 1 Accent 2" w:semiHidden="0" w:uiPriority="65" w:unhideWhenUsed="0"/>
-    <w:lsdException w:name="Medium List 2 Accent 2" w:semiHidden="0" w:uiPriority="66" w:unhideWhenUsed="0"/>
-    <w:lsdException w:name="Medium Grid 1 Accent 2" w:semiHidden="0" w:uiPriority="67" w:unhideWhenUsed="0"/>
-    <w:lsdException w:name="Medium Grid 2 Accent 2" w:semiHidden="0" w:uiPriority="68" w:unhideWhenUsed="0"/>
-    <w:lsdException w:name="Medium Grid 3 Accent 2" w:semiHidden="0" w:uiPriority="69" w:unhideWhenUsed="0"/>
-    <w:lsdException w:name="Dark List Accent 2" w:semiHidden="0" w:uiPriority="70" w:unhideWhenUsed="0"/>
-    <w:lsdException w:name="Colorful Shading Accent 2" w:semiHidden="0" w:uiPriority="71" w:unhideWhenUsed="0"/>
-    <w:lsdException w:name="Colorful List Accent 2" w:semiHidden="0" w:uiPriority="72" w:unhideWhenUsed="0"/>
-    <w:lsdException w:name="Colorful Grid Accent 2" w:semiHidden="0" w:uiPriority="73" w:unhideWhenUsed="0"/>
-    <w:lsdException w:name="Light Shading Accent 3" w:semiHidden="0" w:uiPriority="60" w:unhideWhenUsed="0"/>
-    <w:lsdException w:name="Light List Accent 3" w:semiHidden="0" w:uiPriority="61" w:unhideWhenUsed="0"/>
-    <w:lsdException w:name="Light Grid Accent 3" w:semiHidden="0" w:uiPriority="62" w:unhideWhenUsed="0"/>
-    <w:lsdException w:name="Medium Shading 1 Accent 3" w:semiHidden="0" w:uiPriority="63" w:unhideWhenUsed="0"/>
-    <w:lsdException w:name="Medium Shading 2 Accent 3" w:semiHidden="0" w:uiPriority="64" w:unhideWhenUsed="0"/>
-    <w:lsdException w:name="Medium List 1 Accent 3" w:semiHidden="0" w:uiPriority="65" w:unhideWhenUsed="0"/>
-    <w:lsdException w:name="Medium List 2 Accent 3" w:semiHidden="0" w:uiPriority="66" w:unhideWhenUsed="0"/>
-    <w:lsdException w:name="Medium Grid 1 Accent 3" w:semiHidden="0" w:uiPriority="67" w:unhideWhenUsed="0"/>
-    <w:lsdException w:name="Medium Grid 2 Accent 3" w:semiHidden="0" w:uiPriority="68" w:unhideWhenUsed="0"/>
-    <w:lsdException w:name="Medium Grid 3 Accent 3" w:semiHidden="0" w:uiPriority="69" w:unhideWhenUsed="0"/>
-    <w:lsdException w:name="Dark List Accent 3" w:semiHidden="0" w:uiPriority="70" w:unhideWhenUsed="0"/>
-    <w:lsdException w:name="Colorful Shading Accent 3" w:semiHidden="0" w:uiPriority="71" w:unhideWhenUsed="0"/>
-    <w:lsdException w:name="Colorful List Accent 3" w:semiHidden="0" w:uiPriority="72" w:unhideWhenUsed="0"/>
-    <w:lsdException w:name="Colorful Grid Accent 3" w:semiHidden="0" w:uiPriority="73" w:unhideWhenUsed="0"/>
-    <w:lsdException w:name="Light Shading Accent 4" w:semiHidden="0" w:uiPriority="60" w:unhideWhenUsed="0"/>
-    <w:lsdException w:name="Light List Accent 4" w:semiHidden="0" w:uiPriority="61" w:unhideWhenUsed="0"/>
-    <w:lsdException w:name="Light Grid Accent 4" w:semiHidden="0" w:uiPriority="62" w:unhideWhenUsed="0"/>
-    <w:lsdException w:name="Medium Shading 1 Accent 4" w:semiHidden="0" w:uiPriority="63" w:unhideWhenUsed="0"/>
-    <w:lsdException w:name="Medium Shading 2 Accent 4" w:semiHidden="0" w:uiPriority="64" w:unhideWhenUsed="0"/>
-    <w:lsdException w:name="Medium List 1 Accent 4" w:semiHidden="0" w:uiPriority="65" w:unhideWhenUsed="0"/>
-    <w:lsdException w:name="Medium List 2 Accent 4" w:semiHidden="0" w:uiPriority="66" w:unhideWhenUsed="0"/>
-    <w:lsdException w:name="Medium Grid 1 Accent 4" w:semiHidden="0" w:uiPriority="67" w:unhideWhenUsed="0"/>
-    <w:lsdException w:name="Medium Grid 2 Accent 4" w:semiHidden="0" w:uiPriority="68" w:unhideWhenUsed="0"/>
-    <w:lsdException w:name="Medium Grid 3 Accent 4" w:semiHidden="0" w:uiPriority="69" w:unhideWhenUsed="0"/>
-    <w:lsdException w:name="Dark List Accent 4" w:semiHidden="0" w:uiPriority="70" w:unhideWhenUsed="0"/>
-    <w:lsdException w:name="Colorful Shading Accent 4" w:semiHidden="0" w:uiPriority="71" w:unhideWhenUsed="0"/>
-    <w:lsdException w:name="Colorful List Accent 4" w:semiHidden="0" w:uiPriority="72" w:unhideWhenUsed="0"/>
-    <w:lsdException w:name="Colorful Grid Accent 4" w:semiHidden="0" w:uiPriority="73" w:unhideWhenUsed="0"/>
-    <w:lsdException w:name="Light Shading Accent 5" w:semiHidden="0" w:uiPriority="60" w:unhideWhenUsed="0"/>
-    <w:lsdException w:name="Light List Accent 5" w:semiHidden="0" w:uiPriority="61" w:unhideWhenUsed="0"/>
-    <w:lsdException w:name="Light Grid Accent 5" w:semiHidden="0" w:uiPriority="62" w:unhideWhenUsed="0"/>
-    <w:lsdException w:name="Medium Shading 1 Accent 5" w:semiHidden="0" w:uiPriority="63" w:unhideWhenUsed="0"/>
-    <w:lsdException w:name="Medium Shading 2 Accent 5" w:semiHidden="0" w:uiPriority="64" w:unhideWhenUsed="0"/>
-    <w:lsdException w:name="Medium List 1 Accent 5" w:semiHidden="0" w:uiPriority="65" w:unhideWhenUsed="0"/>
-    <w:lsdException w:name="Medium List 2 Accent 5" w:semiHidden="0" w:uiPriority="66" w:unhideWhenUsed="0"/>
-    <w:lsdException w:name="Medium Grid 1 Accent 5" w:semiHidden="0" w:uiPriority="67" w:unhideWhenUsed="0"/>
-    <w:lsdException w:name="Medium Grid 2 Accent 5" w:semiHidden="0" w:uiPriority="68" w:unhideWhenUsed="0"/>
-    <w:lsdException w:name="Medium Grid 3 Accent 5" w:semiHidden="0" w:uiPriority="69" w:unhideWhenUsed="0"/>
-    <w:lsdException w:name="Dark List Accent 5" w:semiHidden="0" w:uiPriority="70" w:unhideWhenUsed="0"/>
-    <w:lsdException w:name="Colorful Shading Accent 5" w:semiHidden="0" w:uiPriority="71" w:unhideWhenUsed="0"/>
-    <w:lsdException w:name="Colorful List Accent 5" w:semiHidden="0" w:uiPriority="72" w:unhideWhenUsed="0"/>
-    <w:lsdException w:name="Colorful Grid Accent 5" w:semiHidden="0" w:uiPriority="73" w:unhideWhenUsed="0"/>
-    <w:lsdException w:name="Light Shading Accent 6" w:semiHidden="0" w:uiPriority="60" w:unhideWhenUsed="0"/>
-    <w:lsdException w:name="Light List Accent 6" w:semiHidden="0" w:uiPriority="61" w:unhideWhenUsed="0"/>
-    <w:lsdException w:name="Light Grid Accent 6" w:semiHidden="0" w:uiPriority="62" w:unhideWhenUsed="0"/>
-    <w:lsdException w:name="Medium Shading 1 Accent 6" w:semiHidden="0" w:uiPriority="63" w:unhideWhenUsed="0"/>
-    <w:lsdException w:name="Medium Shading 2 Accent 6" w:semiHidden="0" w:uiPriority="64" w:unhideWhenUsed="0"/>
-    <w:lsdException w:name="Medium List 1 Accent 6" w:semiHidden="0" w:uiPriority="65" w:unhideWhenUsed="0"/>
-    <w:lsdException w:name="Medium List 2 Accent 6" w:semiHidden="0" w:uiPriority="66" w:unhideWhenUsed="0"/>
-    <w:lsdException w:name="Medium Grid 1 Accent 6" w:semiHidden="0" w:uiPriority="67" w:unhideWhenUsed="0"/>
-    <w:lsdException w:name="Medium Grid 2 Accent 6" w:semiHidden="0" w:uiPriority="68" w:unhideWhenUsed="0"/>
-    <w:lsdException w:name="Medium Grid 3 Accent 6" w:semiHidden="0" w:uiPriority="69" w:unhideWhenUsed="0"/>
-    <w:lsdException w:name="Dark List Accent 6" w:semiHidden="0" w:uiPriority="70" w:unhideWhenUsed="0"/>
-    <w:lsdException w:name="Colorful Shading Accent 6" w:semiHidden="0" w:uiPriority="71" w:unhideWhenUsed="0"/>
-    <w:lsdException w:name="Colorful List Accent 6" w:semiHidden="0" w:uiPriority="72" w:unhideWhenUsed="0"/>
-    <w:lsdException w:name="Colorful Grid Accent 6" w:semiHidden="0" w:uiPriority="73" w:unhideWhenUsed="0"/>
-    <w:lsdException w:name="Subtle Emphasis" w:semiHidden="0" w:uiPriority="19" w:unhideWhenUsed="0" w:qFormat="1"/>
-    <w:lsdException w:name="Intense Emphasis" w:semiHidden="0" w:uiPriority="21" w:unhideWhenUsed="0" w:qFormat="1"/>
-    <w:lsdException w:name="Subtle Reference" w:semiHidden="0" w:uiPriority="31" w:unhideWhenUsed="0" w:qFormat="1"/>
-    <w:lsdException w:name="Intense Reference" w:semiHidden="0" w:uiPriority="32" w:unhideWhenUsed="0" w:qFormat="1"/>
-    <w:lsdException w:name="Book Title" w:semiHidden="0" w:uiPriority="33" w:unhideWhenUsed="0" w:qFormat="1"/>
-    <w:lsdException w:name="Bibliography" w:uiPriority="37"/>
-    <w:lsdException w:name="TOC Heading" w:uiPriority="39" w:qFormat="1"/>
-  </w:latentStyles>
-  <w:style w:type="paragraph" w:default="1" w:styleId="Normal">
-    <w:name w:val="Normal"/>
-    <w:qFormat/>
-  </w:style>
-  <w:style w:type="character" w:default="1" w:styleId="Policepardfaut">
-    <w:name w:val="Default Paragraph Font"/>
-    <w:uiPriority w:val="1"/>
-    <w:semiHidden/>
-    <w:unhideWhenUsed/>
-  </w:style>
-  <w:style w:type="table" w:default="1" w:styleId="TableauNormal">
-    <w:name w:val="Normal Table"/>
-    <w:uiPriority w:val="99"/>
-    <w:semiHidden/>
-    <w:unhideWhenUsed/>
-    <w:tblPr>
-      <w:tblInd w:w="0" w:type="dxa"/>
-      <w:tblCellMar>
-        <w:top w:w="0" w:type="dxa"/>
-        <w:left w:w="108" w:type="dxa"/>
-        <w:bottom w:w="0" w:type="dxa"/>
-        <w:right w:w="108" w:type="dxa"/>
-      </w:tblCellMar>
-    </w:tblPr>
-  </w:style>
-  <w:style w:type="numbering" w:default="1" w:styleId="Aucuneliste">
-    <w:name w:val="No List"/>
-    <w:uiPriority w:val="99"/>
-    <w:semiHidden/>
-    <w:unhideWhenUsed/>
-  </w:style>
-  <w:style w:type="paragraph" w:customStyle="1" w:styleId="8C0BF8F9A7C54C7C85E0072E06CB7795">
-    <w:name w:val="8C0BF8F9A7C54C7C85E0072E06CB7795"/>
-    <w:rsid w:val="00DA10F5"/>
-  </w:style>
-  <w:style w:type="paragraph" w:customStyle="1" w:styleId="656D418AE0904E3386C1A344EEC88DF6">
-    <w:name w:val="656D418AE0904E3386C1A344EEC88DF6"/>
-    <w:rsid w:val="00DA10F5"/>
-  </w:style>
-  <w:style w:type="character" w:customStyle="1" w:styleId="Textedelespacerserv">
-    <w:name w:val="Texte de l’espace réservé"/>
-    <w:basedOn w:val="Policepardfaut"/>
-    <w:uiPriority w:val="99"/>
-    <w:semiHidden/>
-    <w:rsid w:val="00DA10F5"/>
-    <w:rPr>
-      <w:color w:val="808080"/>
-    </w:rPr>
-  </w:style>
-  <w:style w:type="paragraph" w:customStyle="1" w:styleId="92B220B3E3634C89921C2708FD2AD207">
-    <w:name w:val="92B220B3E3634C89921C2708FD2AD207"/>
-    <w:rsid w:val="00DA10F5"/>
-  </w:style>
-</w:styles>
-</file>
-
-<file path=word/glossary/stylesWithEffects.xml><?xml version="1.0" encoding="utf-8"?>
-<w:styles xmlns:wpc="http://schemas.microsoft.com/office/word/2010/wordprocessingCanvas" xmlns:mo="http://schemas.microsoft.com/office/mac/office/2008/main" xmlns:mc="http://schemas.openxmlformats.org/markup-compatibility/2006" xmlns:mv="urn:schemas-microsoft-com:mac:vml" xmlns:o="urn:schemas-microsoft-com:office:office" xmlns:r="http://schemas.openxmlformats.org/officeDocument/2006/relationships" xmlns:m="http://schemas.openxmlformats.org/officeDocument/2006/math" xmlns:v="urn:schemas-microsoft-com:vml" xmlns:wp14="http://schemas.microsoft.com/office/word/2010/wordprocessingDrawing" xmlns:wp="http://schemas.openxmlformats.org/drawingml/2006/wordprocessingDrawing" xmlns:w10="urn:schemas-microsoft-com:office:word" xmlns:w="http://schemas.openxmlformats.org/wordprocessingml/2006/main" xmlns:w14="http://schemas.microsoft.com/office/word/2010/wordml" xmlns:wpg="http://schemas.microsoft.com/office/word/2010/wordprocessingGroup" xmlns:wpi="http://schemas.microsoft.com/office/word/2010/wordprocessingInk" xmlns:wne="http://schemas.microsoft.com/office/word/2006/wordml" xmlns:wps="http://schemas.microsoft.com/office/word/2010/wordprocessingShape" mc:Ignorable="w14 wp14">
-  <w:docDefaults>
-    <w:rPrDefault>
-      <w:rPr>
-        <w:rFonts w:asciiTheme="minorHAnsi" w:eastAsiaTheme="minorEastAsia" w:hAnsiTheme="minorHAnsi" w:cstheme="minorBidi"/>
-        <w:sz w:val="22"/>
-        <w:szCs w:val="22"/>
-        <w:lang w:val="fr-FR" w:eastAsia="fr-FR" w:bidi="ar-SA"/>
-      </w:rPr>
-    </w:rPrDefault>
-    <w:pPrDefault>
-      <w:pPr>
-        <w:spacing w:after="160" w:line="259" w:lineRule="auto"/>
-      </w:pPr>
-    </w:pPrDefault>
-  </w:docDefaults>
-  <w:latentStyles w:defLockedState="0" w:defUIPriority="99" w:defSemiHidden="1" w:defUnhideWhenUsed="1" w:defQFormat="0" w:count="276">
-    <w:lsdException w:name="Normal" w:semiHidden="0" w:uiPriority="0" w:unhideWhenUsed="0" w:qFormat="1"/>
-    <w:lsdException w:name="heading 1" w:semiHidden="0" w:uiPriority="9" w:unhideWhenUsed="0" w:qFormat="1"/>
-    <w:lsdException w:name="heading 2" w:uiPriority="9" w:qFormat="1"/>
-    <w:lsdException w:name="heading 3" w:uiPriority="9" w:qFormat="1"/>
-    <w:lsdException w:name="heading 4" w:uiPriority="9" w:qFormat="1"/>
-    <w:lsdException w:name="heading 5" w:uiPriority="9" w:qFormat="1"/>
-    <w:lsdException w:name="heading 6" w:uiPriority="9" w:qFormat="1"/>
-    <w:lsdException w:name="heading 7" w:uiPriority="9" w:qFormat="1"/>
-    <w:lsdException w:name="heading 8" w:uiPriority="9" w:qFormat="1"/>
-    <w:lsdException w:name="heading 9" w:uiPriority="9" w:qFormat="1"/>
-    <w:lsdException w:name="toc 1" w:uiPriority="39"/>
-    <w:lsdException w:name="toc 2" w:uiPriority="39"/>
-    <w:lsdException w:name="toc 3" w:uiPriority="39"/>
-    <w:lsdException w:name="toc 4" w:uiPriority="39"/>
-    <w:lsdException w:name="toc 5" w:uiPriority="39"/>
-    <w:lsdException w:name="toc 6" w:uiPriority="39"/>
-    <w:lsdException w:name="toc 7" w:uiPriority="39"/>
-    <w:lsdException w:name="toc 8" w:uiPriority="39"/>
-    <w:lsdException w:name="toc 9" w:uiPriority="39"/>
-    <w:lsdException w:name="caption" w:uiPriority="35" w:qFormat="1"/>
-    <w:lsdException w:name="Title" w:semiHidden="0" w:uiPriority="10" w:unhideWhenUsed="0" w:qFormat="1"/>
-    <w:lsdException w:name="Default Paragraph Font" w:uiPriority="1"/>
-    <w:lsdException w:name="Subtitle" w:semiHidden="0" w:uiPriority="11" w:unhideWhenUsed="0" w:qFormat="1"/>
-    <w:lsdException w:name="Strong" w:semiHidden="0" w:uiPriority="22" w:unhideWhenUsed="0" w:qFormat="1"/>
-    <w:lsdException w:name="Emphasis" w:semiHidden="0" w:uiPriority="20" w:unhideWhenUsed="0" w:qFormat="1"/>
-    <w:lsdException w:name="Table Grid" w:semiHidden="0" w:uiPriority="39" w:unhideWhenUsed="0"/>
-    <w:lsdException w:name="Note Level 1" w:semiHidden="0" w:unhideWhenUsed="0"/>
-    <w:lsdException w:name="Note Level 2" w:semiHidden="0" w:unhideWhenUsed="0"/>
-    <w:lsdException w:name="Note Level 3" w:semiHidden="0" w:unhideWhenUsed="0"/>
-    <w:lsdException w:name="Note Level 4" w:semiHidden="0" w:unhideWhenUsed="0"/>
-    <w:lsdException w:name="Note Level 5" w:semiHidden="0" w:unhideWhenUsed="0"/>
-    <w:lsdException w:name="Note Level 6" w:semiHidden="0" w:unhideWhenUsed="0"/>
-    <w:lsdException w:name="Note Level 7" w:semiHidden="0" w:unhideWhenUsed="0"/>
-    <w:lsdException w:name="Note Level 8" w:semiHidden="0" w:unhideWhenUsed="0"/>
-    <w:lsdException w:name="Note Level 9" w:semiHidden="0" w:unhideWhenUsed="0"/>
-    <w:lsdException w:name="Placeholder Text" w:unhideWhenUsed="0"/>
-    <w:lsdException w:name="No Spacing" w:semiHidden="0" w:uiPriority="1" w:unhideWhenUsed="0" w:qFormat="1"/>
-    <w:lsdException w:name="Light Shading" w:semiHidden="0" w:uiPriority="60" w:unhideWhenUsed="0"/>
-    <w:lsdException w:name="Light List" w:semiHidden="0" w:uiPriority="61" w:unhideWhenUsed="0"/>
-    <w:lsdException w:name="Light Grid" w:semiHidden="0" w:uiPriority="62" w:unhideWhenUsed="0"/>
-    <w:lsdException w:name="Medium Shading 1" w:semiHidden="0" w:uiPriority="63" w:unhideWhenUsed="0"/>
-    <w:lsdException w:name="Medium Shading 2" w:semiHidden="0" w:uiPriority="64" w:unhideWhenUsed="0"/>
-    <w:lsdException w:name="Medium List 1" w:semiHidden="0" w:uiPriority="65" w:unhideWhenUsed="0"/>
-    <w:lsdException w:name="Medium List 2" w:semiHidden="0" w:uiPriority="66" w:unhideWhenUsed="0"/>
-    <w:lsdException w:name="Medium Grid 1" w:semiHidden="0" w:uiPriority="67" w:unhideWhenUsed="0"/>
-    <w:lsdException w:name="Medium Grid 2" w:semiHidden="0" w:uiPriority="68" w:unhideWhenUsed="0"/>
-    <w:lsdException w:name="Medium Grid 3" w:semiHidden="0" w:uiPriority="69" w:unhideWhenUsed="0"/>
-    <w:lsdException w:name="Dark List" w:semiHidden="0" w:uiPriority="70" w:unhideWhenUsed="0"/>
-    <w:lsdException w:name="Colorful Shading" w:semiHidden="0" w:uiPriority="71" w:unhideWhenUsed="0"/>
-    <w:lsdException w:name="Colorful List" w:semiHidden="0" w:uiPriority="72" w:unhideWhenUsed="0"/>
-    <w:lsdException w:name="Colorful Grid" w:semiHidden="0" w:uiPriority="73" w:unhideWhenUsed="0"/>
-    <w:lsdException w:name="Light Shading Accent 1" w:semiHidden="0" w:uiPriority="60" w:unhideWhenUsed="0"/>
-    <w:lsdException w:name="Light List Accent 1" w:semiHidden="0" w:uiPriority="61" w:unhideWhenUsed="0"/>
-    <w:lsdException w:name="Light Grid Accent 1" w:semiHidden="0" w:uiPriority="62" w:unhideWhenUsed="0"/>
-    <w:lsdException w:name="Medium Shading 1 Accent 1" w:semiHidden="0" w:uiPriority="63" w:unhideWhenUsed="0"/>
-    <w:lsdException w:name="Medium Shading 2 Accent 1" w:semiHidden="0" w:uiPriority="64" w:unhideWhenUsed="0"/>
-    <w:lsdException w:name="Medium List 1 Accent 1" w:semiHidden="0" w:uiPriority="65" w:unhideWhenUsed="0"/>
-    <w:lsdException w:name="Revision" w:unhideWhenUsed="0"/>
-    <w:lsdException w:name="List Paragraph" w:semiHidden="0" w:uiPriority="34" w:unhideWhenUsed="0" w:qFormat="1"/>
-    <w:lsdException w:name="Quote" w:semiHidden="0" w:uiPriority="29" w:unhideWhenUsed="0" w:qFormat="1"/>
-    <w:lsdException w:name="Intense Quote" w:semiHidden="0" w:uiPriority="30" w:unhideWhenUsed="0" w:qFormat="1"/>
-    <w:lsdException w:name="Medium List 2 Accent 1" w:semiHidden="0" w:uiPriority="66" w:unhideWhenUsed="0"/>
-    <w:lsdException w:name="Medium Grid 1 Accent 1" w:semiHidden="0" w:uiPriority="67" w:unhideWhenUsed="0"/>
-    <w:lsdException w:name="Medium Grid 2 Accent 1" w:semiHidden="0" w:uiPriority="68" w:unhideWhenUsed="0"/>
-    <w:lsdException w:name="Medium Grid 3 Accent 1" w:semiHidden="0" w:uiPriority="69" w:unhideWhenUsed="0"/>
-    <w:lsdException w:name="Dark List Accent 1" w:semiHidden="0" w:uiPriority="70" w:unhideWhenUsed="0"/>
-    <w:lsdException w:name="Colorful Shading Accent 1" w:semiHidden="0" w:uiPriority="71" w:unhideWhenUsed="0"/>
-    <w:lsdException w:name="Colorful List Accent 1" w:semiHidden="0" w:uiPriority="72" w:unhideWhenUsed="0"/>
-    <w:lsdException w:name="Colorful Grid Accent 1" w:semiHidden="0" w:uiPriority="73" w:unhideWhenUsed="0"/>
-    <w:lsdException w:name="Light Shading Accent 2" w:semiHidden="0" w:uiPriority="60" w:unhideWhenUsed="0"/>
-    <w:lsdException w:name="Light List Accent 2" w:semiHidden="0" w:uiPriority="61" w:unhideWhenUsed="0"/>
-    <w:lsdException w:name="Light Grid Accent 2" w:semiHidden="0" w:uiPriority="62" w:unhideWhenUsed="0"/>
-    <w:lsdException w:name="Medium Shading 1 Accent 2" w:semiHidden="0" w:uiPriority="63" w:unhideWhenUsed="0"/>
-    <w:lsdException w:name="Medium Shading 2 Accent 2" w:semiHidden="0" w:uiPriority="64" w:unhideWhenUsed="0"/>
-    <w:lsdException w:name="Medium List 1 Accent 2" w:semiHidden="0" w:uiPriority="65" w:unhideWhenUsed="0"/>
-    <w:lsdException w:name="Medium List 2 Accent 2" w:semiHidden="0" w:uiPriority="66" w:unhideWhenUsed="0"/>
-    <w:lsdException w:name="Medium Grid 1 Accent 2" w:semiHidden="0" w:uiPriority="67" w:unhideWhenUsed="0"/>
-    <w:lsdException w:name="Medium Grid 2 Accent 2" w:semiHidden="0" w:uiPriority="68" w:unhideWhenUsed="0"/>
-    <w:lsdException w:name="Medium Grid 3 Accent 2" w:semiHidden="0" w:uiPriority="69" w:unhideWhenUsed="0"/>
-    <w:lsdException w:name="Dark List Accent 2" w:semiHidden="0" w:uiPriority="70" w:unhideWhenUsed="0"/>
-    <w:lsdException w:name="Colorful Shading Accent 2" w:semiHidden="0" w:uiPriority="71" w:unhideWhenUsed="0"/>
-    <w:lsdException w:name="Colorful List Accent 2" w:semiHidden="0" w:uiPriority="72" w:unhideWhenUsed="0"/>
-    <w:lsdException w:name="Colorful Grid Accent 2" w:semiHidden="0" w:uiPriority="73" w:unhideWhenUsed="0"/>
-    <w:lsdException w:name="Light Shading Accent 3" w:semiHidden="0" w:uiPriority="60" w:unhideWhenUsed="0"/>
-    <w:lsdException w:name="Light List Accent 3" w:semiHidden="0" w:uiPriority="61" w:unhideWhenUsed="0"/>
-    <w:lsdException w:name="Light Grid Accent 3" w:semiHidden="0" w:uiPriority="62" w:unhideWhenUsed="0"/>
-    <w:lsdException w:name="Medium Shading 1 Accent 3" w:semiHidden="0" w:uiPriority="63" w:unhideWhenUsed="0"/>
-    <w:lsdException w:name="Medium Shading 2 Accent 3" w:semiHidden="0" w:uiPriority="64" w:unhideWhenUsed="0"/>
-    <w:lsdException w:name="Medium List 1 Accent 3" w:semiHidden="0" w:uiPriority="65" w:unhideWhenUsed="0"/>
-    <w:lsdException w:name="Medium List 2 Accent 3" w:semiHidden="0" w:uiPriority="66" w:unhideWhenUsed="0"/>
-    <w:lsdException w:name="Medium Grid 1 Accent 3" w:semiHidden="0" w:uiPriority="67" w:unhideWhenUsed="0"/>
-    <w:lsdException w:name="Medium Grid 2 Accent 3" w:semiHidden="0" w:uiPriority="68" w:unhideWhenUsed="0"/>
-    <w:lsdException w:name="Medium Grid 3 Accent 3" w:semiHidden="0" w:uiPriority="69" w:unhideWhenUsed="0"/>
-    <w:lsdException w:name="Dark List Accent 3" w:semiHidden="0" w:uiPriority="70" w:unhideWhenUsed="0"/>
-    <w:lsdException w:name="Colorful Shading Accent 3" w:semiHidden="0" w:uiPriority="71" w:unhideWhenUsed="0"/>
-    <w:lsdException w:name="Colorful List Accent 3" w:semiHidden="0" w:uiPriority="72" w:unhideWhenUsed="0"/>
-    <w:lsdException w:name="Colorful Grid Accent 3" w:semiHidden="0" w:uiPriority="73" w:unhideWhenUsed="0"/>
-    <w:lsdException w:name="Light Shading Accent 4" w:semiHidden="0" w:uiPriority="60" w:unhideWhenUsed="0"/>
-    <w:lsdException w:name="Light List Accent 4" w:semiHidden="0" w:uiPriority="61" w:unhideWhenUsed="0"/>
-    <w:lsdException w:name="Light Grid Accent 4" w:semiHidden="0" w:uiPriority="62" w:unhideWhenUsed="0"/>
-    <w:lsdException w:name="Medium Shading 1 Accent 4" w:semiHidden="0" w:uiPriority="63" w:unhideWhenUsed="0"/>
-    <w:lsdException w:name="Medium Shading 2 Accent 4" w:semiHidden="0" w:uiPriority="64" w:unhideWhenUsed="0"/>
-    <w:lsdException w:name="Medium List 1 Accent 4" w:semiHidden="0" w:uiPriority="65" w:unhideWhenUsed="0"/>
-    <w:lsdException w:name="Medium List 2 Accent 4" w:semiHidden="0" w:uiPriority="66" w:unhideWhenUsed="0"/>
-    <w:lsdException w:name="Medium Grid 1 Accent 4" w:semiHidden="0" w:uiPriority="67" w:unhideWhenUsed="0"/>
-    <w:lsdException w:name="Medium Grid 2 Accent 4" w:semiHidden="0" w:uiPriority="68" w:unhideWhenUsed="0"/>
-    <w:lsdException w:name="Medium Grid 3 Accent 4" w:semiHidden="0" w:uiPriority="69" w:unhideWhenUsed="0"/>
-    <w:lsdException w:name="Dark List Accent 4" w:semiHidden="0" w:uiPriority="70" w:unhideWhenUsed="0"/>
-    <w:lsdException w:name="Colorful Shading Accent 4" w:semiHidden="0" w:uiPriority="71" w:unhideWhenUsed="0"/>
-    <w:lsdException w:name="Colorful List Accent 4" w:semiHidden="0" w:uiPriority="72" w:unhideWhenUsed="0"/>
-    <w:lsdException w:name="Colorful Grid Accent 4" w:semiHidden="0" w:uiPriority="73" w:unhideWhenUsed="0"/>
-    <w:lsdException w:name="Light Shading Accent 5" w:semiHidden="0" w:uiPriority="60" w:unhideWhenUsed="0"/>
-    <w:lsdException w:name="Light List Accent 5" w:semiHidden="0" w:uiPriority="61" w:unhideWhenUsed="0"/>
-    <w:lsdException w:name="Light Grid Accent 5" w:semiHidden="0" w:uiPriority="62" w:unhideWhenUsed="0"/>
-    <w:lsdException w:name="Medium Shading 1 Accent 5" w:semiHidden="0" w:uiPriority="63" w:unhideWhenUsed="0"/>
-    <w:lsdException w:name="Medium Shading 2 Accent 5" w:semiHidden="0" w:uiPriority="64" w:unhideWhenUsed="0"/>
-    <w:lsdException w:name="Medium List 1 Accent 5" w:semiHidden="0" w:uiPriority="65" w:unhideWhenUsed="0"/>
-    <w:lsdException w:name="Medium List 2 Accent 5" w:semiHidden="0" w:uiPriority="66" w:unhideWhenUsed="0"/>
-    <w:lsdException w:name="Medium Grid 1 Accent 5" w:semiHidden="0" w:uiPriority="67" w:unhideWhenUsed="0"/>
-    <w:lsdException w:name="Medium Grid 2 Accent 5" w:semiHidden="0" w:uiPriority="68" w:unhideWhenUsed="0"/>
-    <w:lsdException w:name="Medium Grid 3 Accent 5" w:semiHidden="0" w:uiPriority="69" w:unhideWhenUsed="0"/>
-    <w:lsdException w:name="Dark List Accent 5" w:semiHidden="0" w:uiPriority="70" w:unhideWhenUsed="0"/>
-    <w:lsdException w:name="Colorful Shading Accent 5" w:semiHidden="0" w:uiPriority="71" w:unhideWhenUsed="0"/>
-    <w:lsdException w:name="Colorful List Accent 5" w:semiHidden="0" w:uiPriority="72" w:unhideWhenUsed="0"/>
-    <w:lsdException w:name="Colorful Grid Accent 5" w:semiHidden="0" w:uiPriority="73" w:unhideWhenUsed="0"/>
-    <w:lsdException w:name="Light Shading Accent 6" w:semiHidden="0" w:uiPriority="60" w:unhideWhenUsed="0"/>
-    <w:lsdException w:name="Light List Accent 6" w:semiHidden="0" w:uiPriority="61" w:unhideWhenUsed="0"/>
-    <w:lsdException w:name="Light Grid Accent 6" w:semiHidden="0" w:uiPriority="62" w:unhideWhenUsed="0"/>
-    <w:lsdException w:name="Medium Shading 1 Accent 6" w:semiHidden="0" w:uiPriority="63" w:unhideWhenUsed="0"/>
-    <w:lsdException w:name="Medium Shading 2 Accent 6" w:semiHidden="0" w:uiPriority="64" w:unhideWhenUsed="0"/>
-    <w:lsdException w:name="Medium List 1 Accent 6" w:semiHidden="0" w:uiPriority="65" w:unhideWhenUsed="0"/>
-    <w:lsdException w:name="Medium List 2 Accent 6" w:semiHidden="0" w:uiPriority="66" w:unhideWhenUsed="0"/>
-    <w:lsdException w:name="Medium Grid 1 Accent 6" w:semiHidden="0" w:uiPriority="67" w:unhideWhenUsed="0"/>
-    <w:lsdException w:name="Medium Grid 2 Accent 6" w:semiHidden="0" w:uiPriority="68" w:unhideWhenUsed="0"/>
-    <w:lsdException w:name="Medium Grid 3 Accent 6" w:semiHidden="0" w:uiPriority="69" w:unhideWhenUsed="0"/>
-    <w:lsdException w:name="Dark List Accent 6" w:semiHidden="0" w:uiPriority="70" w:unhideWhenUsed="0"/>
-    <w:lsdException w:name="Colorful Shading Accent 6" w:semiHidden="0" w:uiPriority="71" w:unhideWhenUsed="0"/>
-    <w:lsdException w:name="Colorful List Accent 6" w:semiHidden="0" w:uiPriority="72" w:unhideWhenUsed="0"/>
-    <w:lsdException w:name="Colorful Grid Accent 6" w:semiHidden="0" w:uiPriority="73" w:unhideWhenUsed="0"/>
-    <w:lsdException w:name="Subtle Emphasis" w:semiHidden="0" w:uiPriority="19" w:unhideWhenUsed="0" w:qFormat="1"/>
-    <w:lsdException w:name="Intense Emphasis" w:semiHidden="0" w:uiPriority="21" w:unhideWhenUsed="0" w:qFormat="1"/>
-    <w:lsdException w:name="Subtle Reference" w:semiHidden="0" w:uiPriority="31" w:unhideWhenUsed="0" w:qFormat="1"/>
-    <w:lsdException w:name="Intense Reference" w:semiHidden="0" w:uiPriority="32" w:unhideWhenUsed="0" w:qFormat="1"/>
-    <w:lsdException w:name="Book Title" w:semiHidden="0" w:uiPriority="33" w:unhideWhenUsed="0" w:qFormat="1"/>
-    <w:lsdException w:name="Bibliography" w:uiPriority="37"/>
-    <w:lsdException w:name="TOC Heading" w:uiPriority="39" w:qFormat="1"/>
-  </w:latentStyles>
-  <w:style w:type="paragraph" w:default="1" w:styleId="Normal">
-    <w:name w:val="Normal"/>
-    <w:qFormat/>
-  </w:style>
-  <w:style w:type="character" w:default="1" w:styleId="Policepardfaut">
-    <w:name w:val="Default Paragraph Font"/>
-    <w:uiPriority w:val="1"/>
-    <w:semiHidden/>
-    <w:unhideWhenUsed/>
-  </w:style>
-  <w:style w:type="table" w:default="1" w:styleId="TableauNormal">
-    <w:name w:val="Normal Table"/>
-    <w:uiPriority w:val="99"/>
-    <w:semiHidden/>
-    <w:unhideWhenUsed/>
-    <w:tblPr>
-      <w:tblInd w:w="0" w:type="dxa"/>
-      <w:tblCellMar>
-        <w:top w:w="0" w:type="dxa"/>
-        <w:left w:w="108" w:type="dxa"/>
-        <w:bottom w:w="0" w:type="dxa"/>
-        <w:right w:w="108" w:type="dxa"/>
-      </w:tblCellMar>
-    </w:tblPr>
-  </w:style>
-  <w:style w:type="numbering" w:default="1" w:styleId="Aucuneliste">
-    <w:name w:val="No List"/>
-    <w:uiPriority w:val="99"/>
-    <w:semiHidden/>
-    <w:unhideWhenUsed/>
-  </w:style>
-  <w:style w:type="paragraph" w:customStyle="1" w:styleId="8C0BF8F9A7C54C7C85E0072E06CB7795">
-    <w:name w:val="8C0BF8F9A7C54C7C85E0072E06CB7795"/>
-    <w:rsid w:val="00DA10F5"/>
-  </w:style>
-  <w:style w:type="paragraph" w:customStyle="1" w:styleId="656D418AE0904E3386C1A344EEC88DF6">
-    <w:name w:val="656D418AE0904E3386C1A344EEC88DF6"/>
-    <w:rsid w:val="00DA10F5"/>
-  </w:style>
-  <w:style w:type="character" w:customStyle="1" w:styleId="Textedelespacerserv">
-    <w:name w:val="Texte de l’espace réservé"/>
-    <w:basedOn w:val="Policepardfaut"/>
-    <w:uiPriority w:val="99"/>
-    <w:semiHidden/>
-    <w:rsid w:val="00DA10F5"/>
-    <w:rPr>
-      <w:color w:val="808080"/>
-    </w:rPr>
-  </w:style>
-  <w:style w:type="paragraph" w:customStyle="1" w:styleId="92B220B3E3634C89921C2708FD2AD207">
-    <w:name w:val="92B220B3E3634C89921C2708FD2AD207"/>
-    <w:rsid w:val="00DA10F5"/>
-  </w:style>
-</w:styles>
-</file>
-
-<file path=word/glossary/webSettings.xml><?xml version="1.0" encoding="utf-8"?>
-<w:webSettings xmlns:mc="http://schemas.openxmlformats.org/markup-compatibility/2006" xmlns:r="http://schemas.openxmlformats.org/officeDocument/2006/relationships" xmlns:w="http://schemas.openxmlformats.org/wordprocessingml/2006/main" xmlns:w14="http://schemas.microsoft.com/office/word/2010/wordml" mc:Ignorable="w14">
-  <w:optimizeForBrowser/>
-  <w:allowPNG/>
-  <w:doNotSaveAsSingleFile/>
-</w:webSettings>
 </file>
 
 <file path=word/theme/theme1.xml><?xml version="1.0" encoding="utf-8"?>
@@ -3985,7 +3399,7 @@
   <a:extraClrSchemeLst/>
   <a:extLst>
     <a:ext uri="{05A4C25C-085E-4340-85A3-A5531E510DB2}">
-      <thm15:themeFamily xmlns="" xmlns:thm15="http://schemas.microsoft.com/office/thememl/2012/main" name="Office Theme" id="{62F939B6-93AF-4DB8-9C6B-D6C7DFDC589F}" vid="{4A3C46E8-61CC-4603-A589-7422A47A8E4A}"/>
+      <thm15:themeFamily xmlns:thm15="http://schemas.microsoft.com/office/thememl/2012/main" xmlns="" name="Office Theme" id="{62F939B6-93AF-4DB8-9C6B-D6C7DFDC589F}" vid="{4A3C46E8-61CC-4603-A589-7422A47A8E4A}"/>
     </a:ext>
   </a:extLst>
 </a:theme>
@@ -3993,7 +3407,7 @@
 
 <file path=customXml/item1.xml><?xml version="1.0" encoding="utf-8"?>
 <CoverPageProperties xmlns="http://schemas.microsoft.com/office/2006/coverPageProps">
-  <PublishDate>2013-11-13T00:00:00</PublishDate>
+  <PublishDate>2013-11-20T00:00:00</PublishDate>
   <Abstract/>
   <CompanyAddress/>
   <CompanyPhone/>
@@ -4015,7 +3429,7 @@
 </file>
 
 <file path=customXml/itemProps2.xml><?xml version="1.0" encoding="utf-8"?>
-<ds:datastoreItem xmlns:ds="http://schemas.openxmlformats.org/officeDocument/2006/customXml" ds:itemID="{CCCDBE6C-EFA0-2046-8975-9B2A5F24C64F}">
+<ds:datastoreItem xmlns:ds="http://schemas.openxmlformats.org/officeDocument/2006/customXml" ds:itemID="{16230649-55CB-D945-80B9-28937859BCFA}">
   <ds:schemaRefs>
     <ds:schemaRef ds:uri="http://schemas.openxmlformats.org/officeDocument/2006/bibliography"/>
   </ds:schemaRefs>

</xml_diff>